<commit_message>
modified:   demo/PPVoting.docx deleted:    src/voter/scheme/voter-scheme.png new file:   src/voter/scheme/voter-scheme.svg
</commit_message>
<xml_diff>
--- a/demo/PPVoting.docx
+++ b/demo/PPVoting.docx
@@ -17,7 +17,15 @@
           <w:szCs w:val="28"/>
           <w:lang w:val="uk-UA"/>
         </w:rPr>
-        <w:t>ЛІЦЕЙ №208 М. КИЄВА</w:t>
+        <w:t>Л</w:t>
+      </w:r>
+      <w:r>
+        <w:rPr>
+          <w:rFonts w:cs="Times New Roman"/>
+          <w:szCs w:val="28"/>
+          <w:lang w:val="uk-UA"/>
+        </w:rPr>
+        <w:t>ІЦЕЙ №208 М. КИЄВА</w:t>
       </w:r>
     </w:p>
     <w:p>
@@ -44,6 +52,7 @@
     </w:p>
     <w:p>
       <w:pPr>
+        <w:jc w:val="center"/>
         <w:rPr>
           <w:rFonts w:cs="Times New Roman"/>
           <w:b/>
@@ -52,10 +61,7 @@
           <w:lang w:val="uk-UA"/>
         </w:rPr>
       </w:pPr>
-    </w:p>
-    <w:p>
-      <w:pPr>
-        <w:jc w:val="center"/>
+      <w:r>
         <w:rPr>
           <w:rFonts w:cs="Times New Roman"/>
           <w:b/>
@@ -63,15 +69,6 @@
           <w:szCs w:val="72"/>
           <w:lang w:val="uk-UA"/>
         </w:rPr>
-      </w:pPr>
-      <w:r>
-        <w:rPr>
-          <w:rFonts w:cs="Times New Roman"/>
-          <w:b/>
-          <w:sz w:val="72"/>
-          <w:szCs w:val="72"/>
-          <w:lang w:val="uk-UA"/>
-        </w:rPr>
         <w:t>Створення пультової системи голосування</w:t>
       </w:r>
     </w:p>
@@ -107,6 +104,86 @@
           <w:lang w:val="uk-UA"/>
         </w:rPr>
       </w:pPr>
+      <w:r>
+        <w:rPr>
+          <w:rFonts w:cs="Times New Roman"/>
+          <w:b/>
+          <w:noProof/>
+          <w:szCs w:val="28"/>
+          <w:lang w:eastAsia="ru-RU"/>
+        </w:rPr>
+        <w:drawing>
+          <wp:anchor distT="0" distB="0" distL="114300" distR="114300" simplePos="0" relativeHeight="251661312" behindDoc="0" locked="0" layoutInCell="1" allowOverlap="1" wp14:anchorId="068CB4F1" wp14:editId="5F062644">
+            <wp:simplePos x="0" y="0"/>
+            <wp:positionH relativeFrom="column">
+              <wp:posOffset>-555559</wp:posOffset>
+            </wp:positionH>
+            <wp:positionV relativeFrom="page">
+              <wp:posOffset>4362450</wp:posOffset>
+            </wp:positionV>
+            <wp:extent cx="4514850" cy="4008107"/>
+            <wp:effectExtent l="0" t="0" r="0" b="0"/>
+            <wp:wrapNone/>
+            <wp:docPr id="7" name="Рисунок 7" descr="C:\mylib\_workspace\Standalone\images\voter.jpg"/>
+            <wp:cNvGraphicFramePr>
+              <a:graphicFrameLocks xmlns:a="http://schemas.openxmlformats.org/drawingml/2006/main" noChangeAspect="1"/>
+            </wp:cNvGraphicFramePr>
+            <a:graphic xmlns:a="http://schemas.openxmlformats.org/drawingml/2006/main">
+              <a:graphicData uri="http://schemas.openxmlformats.org/drawingml/2006/picture">
+                <pic:pic xmlns:pic="http://schemas.openxmlformats.org/drawingml/2006/picture">
+                  <pic:nvPicPr>
+                    <pic:cNvPr id="0" name="Picture 2" descr="C:\mylib\_workspace\Standalone\images\voter.jpg"/>
+                    <pic:cNvPicPr>
+                      <a:picLocks noChangeAspect="1" noChangeArrowheads="1"/>
+                    </pic:cNvPicPr>
+                  </pic:nvPicPr>
+                  <pic:blipFill>
+                    <a:blip r:embed="rId8">
+                      <a:extLst>
+                        <a:ext uri="{BEBA8EAE-BF5A-486C-A8C5-ECC9F3942E4B}">
+                          <a14:imgProps xmlns:a14="http://schemas.microsoft.com/office/drawing/2010/main">
+                            <a14:imgLayer r:embed="rId9">
+                              <a14:imgEffect>
+                                <a14:backgroundRemoval t="1235" b="95473" l="0" r="90876"/>
+                              </a14:imgEffect>
+                            </a14:imgLayer>
+                          </a14:imgProps>
+                        </a:ext>
+                        <a:ext uri="{28A0092B-C50C-407E-A947-70E740481C1C}">
+                          <a14:useLocalDpi xmlns:a14="http://schemas.microsoft.com/office/drawing/2010/main" val="0"/>
+                        </a:ext>
+                      </a:extLst>
+                    </a:blip>
+                    <a:srcRect/>
+                    <a:stretch>
+                      <a:fillRect/>
+                    </a:stretch>
+                  </pic:blipFill>
+                  <pic:spPr bwMode="auto">
+                    <a:xfrm>
+                      <a:off x="0" y="0"/>
+                      <a:ext cx="4514850" cy="4008107"/>
+                    </a:xfrm>
+                    <a:prstGeom prst="rect">
+                      <a:avLst/>
+                    </a:prstGeom>
+                    <a:noFill/>
+                    <a:ln>
+                      <a:noFill/>
+                    </a:ln>
+                  </pic:spPr>
+                </pic:pic>
+              </a:graphicData>
+            </a:graphic>
+            <wp14:sizeRelH relativeFrom="margin">
+              <wp14:pctWidth>0</wp14:pctWidth>
+            </wp14:sizeRelH>
+            <wp14:sizeRelV relativeFrom="margin">
+              <wp14:pctHeight>0</wp14:pctHeight>
+            </wp14:sizeRelV>
+          </wp:anchor>
+        </w:drawing>
+      </w:r>
     </w:p>
     <w:p>
       <w:pPr>
@@ -321,7 +398,7 @@
         <w:t>2021</w:t>
       </w:r>
     </w:p>
-    <w:bookmarkStart w:id="0" w:name="_Toc70532692" w:displacedByCustomXml="next"/>
+    <w:bookmarkStart w:id="0" w:name="_Toc70794830" w:displacedByCustomXml="next"/>
     <w:sdt>
       <w:sdtPr>
         <w:rPr>
@@ -331,7 +408,7 @@
           <w:szCs w:val="22"/>
           <w:lang w:eastAsia="en-US"/>
         </w:rPr>
-        <w:id w:val="1741907247"/>
+        <w:id w:val="837582922"/>
         <w:docPartObj>
           <w:docPartGallery w:val="Table of Contents"/>
           <w:docPartUnique/>
@@ -383,7 +460,7 @@
             </w:rPr>
             <w:fldChar w:fldCharType="separate"/>
           </w:r>
-          <w:hyperlink w:anchor="_Toc70532692" w:history="1">
+          <w:hyperlink w:anchor="_Toc70794830" w:history="1">
             <w:r>
               <w:rPr>
                 <w:rStyle w:val="ae"/>
@@ -411,7 +488,7 @@
                 <w:noProof/>
                 <w:webHidden/>
               </w:rPr>
-              <w:instrText xml:space="preserve"> PAGEREF _Toc70532692 \h </w:instrText>
+              <w:instrText xml:space="preserve"> PAGEREF _Toc70794830 \h </w:instrText>
             </w:r>
             <w:r>
               <w:rPr>
@@ -455,7 +532,7 @@
               <w:lang w:eastAsia="ru-RU"/>
             </w:rPr>
           </w:pPr>
-          <w:hyperlink w:anchor="_Toc70532693" w:history="1">
+          <w:hyperlink w:anchor="_Toc70794831" w:history="1">
             <w:r>
               <w:rPr>
                 <w:rStyle w:val="ae"/>
@@ -483,7 +560,7 @@
                 <w:noProof/>
                 <w:webHidden/>
               </w:rPr>
-              <w:instrText xml:space="preserve"> PAGEREF _Toc70532693 \h </w:instrText>
+              <w:instrText xml:space="preserve"> PAGEREF _Toc70794831 \h </w:instrText>
             </w:r>
             <w:r>
               <w:rPr>
@@ -527,7 +604,7 @@
               <w:lang w:eastAsia="ru-RU"/>
             </w:rPr>
           </w:pPr>
-          <w:hyperlink w:anchor="_Toc70532694" w:history="1">
+          <w:hyperlink w:anchor="_Toc70794832" w:history="1">
             <w:r>
               <w:rPr>
                 <w:rStyle w:val="ae"/>
@@ -555,7 +632,7 @@
                 <w:noProof/>
                 <w:webHidden/>
               </w:rPr>
-              <w:instrText xml:space="preserve"> PAGEREF _Toc70532694 \h </w:instrText>
+              <w:instrText xml:space="preserve"> PAGEREF _Toc70794832 \h </w:instrText>
             </w:r>
             <w:r>
               <w:rPr>
@@ -599,7 +676,7 @@
               <w:lang w:eastAsia="ru-RU"/>
             </w:rPr>
           </w:pPr>
-          <w:hyperlink w:anchor="_Toc70532695" w:history="1">
+          <w:hyperlink w:anchor="_Toc70794833" w:history="1">
             <w:r>
               <w:rPr>
                 <w:rStyle w:val="ae"/>
@@ -627,7 +704,7 @@
                 <w:noProof/>
                 <w:webHidden/>
               </w:rPr>
-              <w:instrText xml:space="preserve"> PAGEREF _Toc70532695 \h </w:instrText>
+              <w:instrText xml:space="preserve"> PAGEREF _Toc70794833 \h </w:instrText>
             </w:r>
             <w:r>
               <w:rPr>
@@ -671,7 +748,7 @@
               <w:lang w:eastAsia="ru-RU"/>
             </w:rPr>
           </w:pPr>
-          <w:hyperlink w:anchor="_Toc70532696" w:history="1">
+          <w:hyperlink w:anchor="_Toc70794834" w:history="1">
             <w:r>
               <w:rPr>
                 <w:rStyle w:val="ae"/>
@@ -699,7 +776,7 @@
                 <w:noProof/>
                 <w:webHidden/>
               </w:rPr>
-              <w:instrText xml:space="preserve"> PAGEREF _Toc70532696 \h </w:instrText>
+              <w:instrText xml:space="preserve"> PAGEREF _Toc70794834 \h </w:instrText>
             </w:r>
             <w:r>
               <w:rPr>
@@ -743,7 +820,7 @@
               <w:lang w:eastAsia="ru-RU"/>
             </w:rPr>
           </w:pPr>
-          <w:hyperlink w:anchor="_Toc70532697" w:history="1">
+          <w:hyperlink w:anchor="_Toc70794835" w:history="1">
             <w:r>
               <w:rPr>
                 <w:rStyle w:val="ae"/>
@@ -771,7 +848,7 @@
                 <w:noProof/>
                 <w:webHidden/>
               </w:rPr>
-              <w:instrText xml:space="preserve"> PAGEREF _Toc70532697 \h </w:instrText>
+              <w:instrText xml:space="preserve"> PAGEREF _Toc70794835 \h </w:instrText>
             </w:r>
             <w:r>
               <w:rPr>
@@ -792,6 +869,150 @@
                 <w:webHidden/>
               </w:rPr>
               <w:t>5</w:t>
+            </w:r>
+            <w:r>
+              <w:rPr>
+                <w:noProof/>
+                <w:webHidden/>
+              </w:rPr>
+              <w:fldChar w:fldCharType="end"/>
+            </w:r>
+          </w:hyperlink>
+        </w:p>
+        <w:p>
+          <w:pPr>
+            <w:pStyle w:val="31"/>
+            <w:tabs>
+              <w:tab w:val="right" w:leader="dot" w:pos="9345"/>
+            </w:tabs>
+            <w:rPr>
+              <w:rFonts w:asciiTheme="minorHAnsi" w:eastAsiaTheme="minorEastAsia" w:hAnsiTheme="minorHAnsi"/>
+              <w:noProof/>
+              <w:sz w:val="22"/>
+              <w:lang w:eastAsia="ru-RU"/>
+            </w:rPr>
+          </w:pPr>
+          <w:hyperlink w:anchor="_Toc70794836" w:history="1">
+            <w:r>
+              <w:rPr>
+                <w:rStyle w:val="ae"/>
+                <w:noProof/>
+                <w:lang w:val="uk-UA" w:eastAsia="ru-RU"/>
+              </w:rPr>
+              <w:t>Пульти</w:t>
+            </w:r>
+            <w:r>
+              <w:rPr>
+                <w:noProof/>
+                <w:webHidden/>
+              </w:rPr>
+              <w:tab/>
+            </w:r>
+            <w:r>
+              <w:rPr>
+                <w:noProof/>
+                <w:webHidden/>
+              </w:rPr>
+              <w:fldChar w:fldCharType="begin"/>
+            </w:r>
+            <w:r>
+              <w:rPr>
+                <w:noProof/>
+                <w:webHidden/>
+              </w:rPr>
+              <w:instrText xml:space="preserve"> PAGEREF _Toc70794836 \h </w:instrText>
+            </w:r>
+            <w:r>
+              <w:rPr>
+                <w:noProof/>
+                <w:webHidden/>
+              </w:rPr>
+            </w:r>
+            <w:r>
+              <w:rPr>
+                <w:noProof/>
+                <w:webHidden/>
+              </w:rPr>
+              <w:fldChar w:fldCharType="separate"/>
+            </w:r>
+            <w:r>
+              <w:rPr>
+                <w:noProof/>
+                <w:webHidden/>
+              </w:rPr>
+              <w:t>7</w:t>
+            </w:r>
+            <w:r>
+              <w:rPr>
+                <w:noProof/>
+                <w:webHidden/>
+              </w:rPr>
+              <w:fldChar w:fldCharType="end"/>
+            </w:r>
+          </w:hyperlink>
+        </w:p>
+        <w:p>
+          <w:pPr>
+            <w:pStyle w:val="31"/>
+            <w:tabs>
+              <w:tab w:val="right" w:leader="dot" w:pos="9345"/>
+            </w:tabs>
+            <w:rPr>
+              <w:rFonts w:asciiTheme="minorHAnsi" w:eastAsiaTheme="minorEastAsia" w:hAnsiTheme="minorHAnsi"/>
+              <w:noProof/>
+              <w:sz w:val="22"/>
+              <w:lang w:eastAsia="ru-RU"/>
+            </w:rPr>
+          </w:pPr>
+          <w:hyperlink w:anchor="_Toc70794837" w:history="1">
+            <w:r>
+              <w:rPr>
+                <w:rStyle w:val="ae"/>
+                <w:noProof/>
+                <w:lang w:val="uk-UA" w:eastAsia="ru-RU"/>
+              </w:rPr>
+              <w:t>Сервер</w:t>
+            </w:r>
+            <w:r>
+              <w:rPr>
+                <w:noProof/>
+                <w:webHidden/>
+              </w:rPr>
+              <w:tab/>
+            </w:r>
+            <w:r>
+              <w:rPr>
+                <w:noProof/>
+                <w:webHidden/>
+              </w:rPr>
+              <w:fldChar w:fldCharType="begin"/>
+            </w:r>
+            <w:r>
+              <w:rPr>
+                <w:noProof/>
+                <w:webHidden/>
+              </w:rPr>
+              <w:instrText xml:space="preserve"> PAGEREF _Toc70794837 \h </w:instrText>
+            </w:r>
+            <w:r>
+              <w:rPr>
+                <w:noProof/>
+                <w:webHidden/>
+              </w:rPr>
+            </w:r>
+            <w:r>
+              <w:rPr>
+                <w:noProof/>
+                <w:webHidden/>
+              </w:rPr>
+              <w:fldChar w:fldCharType="separate"/>
+            </w:r>
+            <w:r>
+              <w:rPr>
+                <w:noProof/>
+                <w:webHidden/>
+              </w:rPr>
+              <w:t>8</w:t>
             </w:r>
             <w:r>
               <w:rPr>
@@ -815,7 +1036,7 @@
               <w:lang w:eastAsia="ru-RU"/>
             </w:rPr>
           </w:pPr>
-          <w:hyperlink w:anchor="_Toc70532698" w:history="1">
+          <w:hyperlink w:anchor="_Toc70794838" w:history="1">
             <w:r>
               <w:rPr>
                 <w:rStyle w:val="ae"/>
@@ -843,7 +1064,7 @@
                 <w:noProof/>
                 <w:webHidden/>
               </w:rPr>
-              <w:instrText xml:space="preserve"> PAGEREF _Toc70532698 \h </w:instrText>
+              <w:instrText xml:space="preserve"> PAGEREF _Toc70794838 \h </w:instrText>
             </w:r>
             <w:r>
               <w:rPr>
@@ -863,7 +1084,78 @@
                 <w:noProof/>
                 <w:webHidden/>
               </w:rPr>
-              <w:t>6</w:t>
+              <w:t>9</w:t>
+            </w:r>
+            <w:r>
+              <w:rPr>
+                <w:noProof/>
+                <w:webHidden/>
+              </w:rPr>
+              <w:fldChar w:fldCharType="end"/>
+            </w:r>
+          </w:hyperlink>
+        </w:p>
+        <w:p>
+          <w:pPr>
+            <w:pStyle w:val="21"/>
+            <w:tabs>
+              <w:tab w:val="right" w:leader="dot" w:pos="9345"/>
+            </w:tabs>
+            <w:rPr>
+              <w:rFonts w:asciiTheme="minorHAnsi" w:eastAsiaTheme="minorEastAsia" w:hAnsiTheme="minorHAnsi"/>
+              <w:noProof/>
+              <w:sz w:val="22"/>
+              <w:lang w:eastAsia="ru-RU"/>
+            </w:rPr>
+          </w:pPr>
+          <w:hyperlink w:anchor="_Toc70794839" w:history="1">
+            <w:r>
+              <w:rPr>
+                <w:rStyle w:val="ae"/>
+                <w:noProof/>
+              </w:rPr>
+              <w:t>Створення засобів автоматизації</w:t>
+            </w:r>
+            <w:r>
+              <w:rPr>
+                <w:noProof/>
+                <w:webHidden/>
+              </w:rPr>
+              <w:tab/>
+            </w:r>
+            <w:r>
+              <w:rPr>
+                <w:noProof/>
+                <w:webHidden/>
+              </w:rPr>
+              <w:fldChar w:fldCharType="begin"/>
+            </w:r>
+            <w:r>
+              <w:rPr>
+                <w:noProof/>
+                <w:webHidden/>
+              </w:rPr>
+              <w:instrText xml:space="preserve"> PAGEREF _Toc70794839 \h </w:instrText>
+            </w:r>
+            <w:r>
+              <w:rPr>
+                <w:noProof/>
+                <w:webHidden/>
+              </w:rPr>
+            </w:r>
+            <w:r>
+              <w:rPr>
+                <w:noProof/>
+                <w:webHidden/>
+              </w:rPr>
+              <w:fldChar w:fldCharType="separate"/>
+            </w:r>
+            <w:r>
+              <w:rPr>
+                <w:noProof/>
+                <w:webHidden/>
+              </w:rPr>
+              <w:t>10</w:t>
             </w:r>
             <w:r>
               <w:rPr>
@@ -887,7 +1179,7 @@
               <w:lang w:eastAsia="ru-RU"/>
             </w:rPr>
           </w:pPr>
-          <w:hyperlink w:anchor="_Toc70532699" w:history="1">
+          <w:hyperlink w:anchor="_Toc70794840" w:history="1">
             <w:r>
               <w:rPr>
                 <w:rStyle w:val="ae"/>
@@ -914,7 +1206,7 @@
                 <w:noProof/>
                 <w:webHidden/>
               </w:rPr>
-              <w:instrText xml:space="preserve"> PAGEREF _Toc70532699 \h </w:instrText>
+              <w:instrText xml:space="preserve"> PAGEREF _Toc70794840 \h </w:instrText>
             </w:r>
             <w:r>
               <w:rPr>
@@ -934,7 +1226,7 @@
                 <w:noProof/>
                 <w:webHidden/>
               </w:rPr>
-              <w:t>7</w:t>
+              <w:t>11</w:t>
             </w:r>
             <w:r>
               <w:rPr>
@@ -954,194 +1246,20 @@
     </w:sdt>
     <w:p>
       <w:pPr>
-        <w:jc w:val="both"/>
-        <w:rPr>
-          <w:rFonts w:cs="Times New Roman"/>
-          <w:szCs w:val="28"/>
-          <w:lang w:val="uk-UA"/>
-        </w:rPr>
-      </w:pPr>
-    </w:p>
-    <w:p>
-      <w:pPr>
-        <w:jc w:val="both"/>
-        <w:rPr>
-          <w:rFonts w:cs="Times New Roman"/>
-          <w:szCs w:val="28"/>
-          <w:lang w:val="uk-UA"/>
-        </w:rPr>
-      </w:pPr>
-      <w:bookmarkStart w:id="1" w:name="_GoBack"/>
-      <w:bookmarkEnd w:id="1"/>
-    </w:p>
-    <w:p>
-      <w:pPr>
-        <w:jc w:val="both"/>
-        <w:rPr>
-          <w:rFonts w:cs="Times New Roman"/>
-          <w:szCs w:val="28"/>
-          <w:lang w:val="uk-UA"/>
-        </w:rPr>
-      </w:pPr>
-    </w:p>
-    <w:p>
-      <w:pPr>
-        <w:jc w:val="both"/>
-        <w:rPr>
-          <w:rFonts w:cs="Times New Roman"/>
-          <w:szCs w:val="28"/>
-          <w:lang w:val="uk-UA"/>
-        </w:rPr>
-      </w:pPr>
-    </w:p>
-    <w:p>
-      <w:pPr>
-        <w:jc w:val="both"/>
-        <w:rPr>
-          <w:rFonts w:cs="Times New Roman"/>
-          <w:szCs w:val="28"/>
-          <w:lang w:val="uk-UA"/>
-        </w:rPr>
-      </w:pPr>
-    </w:p>
-    <w:p>
-      <w:pPr>
-        <w:jc w:val="both"/>
-        <w:rPr>
-          <w:rFonts w:cs="Times New Roman"/>
-          <w:szCs w:val="28"/>
-          <w:lang w:val="uk-UA"/>
-        </w:rPr>
-      </w:pPr>
-    </w:p>
-    <w:p>
-      <w:pPr>
-        <w:jc w:val="both"/>
-        <w:rPr>
-          <w:rFonts w:cs="Times New Roman"/>
-          <w:szCs w:val="28"/>
-          <w:lang w:val="uk-UA"/>
-        </w:rPr>
-      </w:pPr>
-    </w:p>
-    <w:p>
-      <w:pPr>
-        <w:jc w:val="both"/>
-        <w:rPr>
-          <w:rFonts w:cs="Times New Roman"/>
-          <w:szCs w:val="28"/>
-          <w:lang w:val="uk-UA"/>
-        </w:rPr>
-      </w:pPr>
-    </w:p>
-    <w:p>
-      <w:pPr>
-        <w:jc w:val="both"/>
-        <w:rPr>
-          <w:rFonts w:cs="Times New Roman"/>
-          <w:szCs w:val="28"/>
-          <w:lang w:val="uk-UA"/>
-        </w:rPr>
-      </w:pPr>
-    </w:p>
-    <w:p>
-      <w:pPr>
-        <w:jc w:val="both"/>
-        <w:rPr>
-          <w:rFonts w:cs="Times New Roman"/>
-          <w:szCs w:val="28"/>
-          <w:lang w:val="uk-UA"/>
-        </w:rPr>
-      </w:pPr>
-    </w:p>
-    <w:p>
-      <w:pPr>
-        <w:jc w:val="both"/>
-        <w:rPr>
-          <w:rFonts w:cs="Times New Roman"/>
-          <w:szCs w:val="28"/>
-          <w:lang w:val="uk-UA"/>
-        </w:rPr>
-      </w:pPr>
-    </w:p>
-    <w:p>
-      <w:pPr>
-        <w:jc w:val="both"/>
-        <w:rPr>
-          <w:rFonts w:cs="Times New Roman"/>
-          <w:szCs w:val="28"/>
-          <w:lang w:val="uk-UA"/>
-        </w:rPr>
-      </w:pPr>
-    </w:p>
-    <w:p>
-      <w:pPr>
-        <w:jc w:val="both"/>
-        <w:rPr>
-          <w:rFonts w:cs="Times New Roman"/>
-          <w:szCs w:val="28"/>
-          <w:lang w:val="uk-UA"/>
-        </w:rPr>
-      </w:pPr>
-    </w:p>
-    <w:p>
-      <w:pPr>
-        <w:jc w:val="both"/>
-        <w:rPr>
-          <w:rFonts w:cs="Times New Roman"/>
-          <w:szCs w:val="28"/>
-          <w:lang w:val="uk-UA"/>
-        </w:rPr>
-      </w:pPr>
-    </w:p>
-    <w:p>
-      <w:pPr>
-        <w:jc w:val="both"/>
-        <w:rPr>
-          <w:rFonts w:cs="Times New Roman"/>
-          <w:szCs w:val="28"/>
-          <w:lang w:val="uk-UA"/>
-        </w:rPr>
-      </w:pPr>
-    </w:p>
-    <w:p>
-      <w:pPr>
-        <w:jc w:val="both"/>
-        <w:rPr>
-          <w:rFonts w:cs="Times New Roman"/>
-          <w:szCs w:val="28"/>
-          <w:lang w:val="uk-UA"/>
-        </w:rPr>
-      </w:pPr>
-    </w:p>
-    <w:p>
-      <w:pPr>
-        <w:jc w:val="both"/>
-        <w:rPr>
-          <w:rFonts w:cs="Times New Roman"/>
-          <w:szCs w:val="28"/>
-          <w:lang w:val="uk-UA"/>
-        </w:rPr>
-      </w:pPr>
-    </w:p>
-    <w:p>
-      <w:pPr>
-        <w:jc w:val="both"/>
-        <w:rPr>
-          <w:rFonts w:cs="Times New Roman"/>
-          <w:szCs w:val="28"/>
-          <w:lang w:val="uk-UA"/>
-        </w:rPr>
-      </w:pPr>
-    </w:p>
-    <w:p>
-      <w:pPr>
         <w:pStyle w:val="1"/>
         <w:rPr>
           <w:lang w:val="uk-UA"/>
         </w:rPr>
       </w:pPr>
-      <w:bookmarkStart w:id="2" w:name="_Toc70532693"/>
+      <w:r>
+        <w:br w:type="page"/>
+      </w:r>
+    </w:p>
+    <w:p>
+      <w:pPr>
+        <w:pStyle w:val="1"/>
+      </w:pPr>
+      <w:bookmarkStart w:id="1" w:name="_Toc70794831"/>
       <w:r>
         <w:rPr>
           <w:lang w:val="uk-UA"/>
@@ -1149,7 +1267,7 @@
         <w:lastRenderedPageBreak/>
         <w:t>Вступ</w:t>
       </w:r>
-      <w:bookmarkEnd w:id="2"/>
+      <w:bookmarkEnd w:id="1"/>
     </w:p>
     <w:p>
       <w:pPr>
@@ -1162,19 +1280,17 @@
         <w:rPr>
           <w:lang w:val="uk-UA"/>
         </w:rPr>
-        <w:t xml:space="preserve">У сучасному світі є багато технологій </w:t>
-      </w:r>
-      <w:proofErr w:type="spellStart"/>
-      <w:r>
-        <w:rPr>
-          <w:lang w:val="uk-UA"/>
-        </w:rPr>
-        <w:t>презентування</w:t>
-      </w:r>
-      <w:proofErr w:type="spellEnd"/>
-      <w:r>
-        <w:rPr>
-          <w:lang w:val="uk-UA"/>
+        <w:t xml:space="preserve">У сучасному світі є багато технологій презентування інформації. Зараз вже не є проблемою побачити на власні очі космічні станції, вимираючих рідкісних тварин та навіть ландшафти інших планет, на </w:t>
+      </w:r>
+      <w:r>
+        <w:rPr>
+          <w:lang w:val="uk-UA"/>
+        </w:rPr>
+        <w:t>яких ми</w:t>
+      </w:r>
+      <w:r>
+        <w:rPr>
+          <w:lang w:val="en-US"/>
         </w:rPr>
         <w:t xml:space="preserve"> </w:t>
       </w:r>
@@ -1182,37 +1298,7 @@
         <w:rPr>
           <w:lang w:val="uk-UA"/>
         </w:rPr>
-        <w:t>інформації. Зараз вже не є проблемою побачити на власні очі космічні станції, вимираючих рідкісних тварин та навіть ландшафти інших планет, на яких ми</w:t>
-      </w:r>
-      <w:r>
-        <w:rPr>
-          <w:lang w:val="en-US"/>
-        </w:rPr>
-        <w:t xml:space="preserve"> </w:t>
-      </w:r>
-      <w:r>
-        <w:rPr>
-          <w:lang w:val="uk-UA"/>
-        </w:rPr>
-        <w:t>можемо</w:t>
-      </w:r>
-      <w:r>
-        <w:rPr>
-          <w:lang w:val="uk-UA"/>
-        </w:rPr>
-        <w:t xml:space="preserve"> ніколи</w:t>
-      </w:r>
-      <w:r>
-        <w:rPr>
-          <w:lang w:val="uk-UA"/>
-        </w:rPr>
-        <w:t xml:space="preserve"> і не побувати</w:t>
-      </w:r>
-      <w:r>
-        <w:rPr>
-          <w:lang w:val="uk-UA"/>
-        </w:rPr>
-        <w:t>.</w:t>
+        <w:t>можемо ніколи і не побувати.</w:t>
       </w:r>
     </w:p>
     <w:p>
@@ -1226,210 +1312,38 @@
         <w:rPr>
           <w:lang w:val="uk-UA"/>
         </w:rPr>
-        <w:t xml:space="preserve">Але для якісного навчання недостатньо одного </w:t>
-      </w:r>
-      <w:proofErr w:type="spellStart"/>
-      <w:r>
-        <w:rPr>
-          <w:lang w:val="uk-UA"/>
-        </w:rPr>
-        <w:t>презентування</w:t>
-      </w:r>
-      <w:proofErr w:type="spellEnd"/>
-      <w:r>
-        <w:rPr>
-          <w:lang w:val="uk-UA"/>
-        </w:rPr>
-        <w:t>. Потрібний ще і зворотній</w:t>
-      </w:r>
-      <w:r>
-        <w:rPr>
-          <w:lang w:val="uk-UA"/>
-        </w:rPr>
-        <w:t xml:space="preserve"> зв’язок, коли доповідач ставить запитання за щойно розказаним матеріалом. З таким підходом </w:t>
-      </w:r>
-      <w:r>
-        <w:rPr>
-          <w:lang w:val="uk-UA"/>
-        </w:rPr>
-        <w:t>доповідач адаптує свою розповідь під конкретну аудиторію та навіть окремих слухачів</w:t>
-      </w:r>
-      <w:r>
-        <w:rPr>
-          <w:lang w:val="uk-UA"/>
-        </w:rPr>
-        <w:t xml:space="preserve">, а </w:t>
-      </w:r>
-      <w:r>
-        <w:rPr>
-          <w:lang w:val="uk-UA"/>
-        </w:rPr>
-        <w:t>аудиторія краще зап</w:t>
-      </w:r>
-      <w:r>
-        <w:rPr>
-          <w:lang w:val="uk-UA"/>
-        </w:rPr>
-        <w:t>ам’ятовує та розуміє матеріал</w:t>
-      </w:r>
-      <w:r>
-        <w:rPr>
-          <w:lang w:val="uk-UA"/>
-        </w:rPr>
-        <w:t>.</w:t>
+        <w:t>Але для якісного навчання недостатньо одного презентування. Потрібний ще і зворотній зв’язок, коли доповідач ставить запитання за щойно розказаним матеріалом. З таким підходом доповідач адаптує свою розповідь під конкре</w:t>
+      </w:r>
+      <w:r>
+        <w:rPr>
+          <w:lang w:val="uk-UA"/>
+        </w:rPr>
+        <w:t>тну аудиторію та навіть окремих слухачів, а аудиторія краще запам’ятовує та розуміє матеріал.</w:t>
       </w:r>
     </w:p>
     <w:p>
       <w:pPr>
         <w:ind w:firstLine="708"/>
-        <w:rPr>
-          <w:lang w:val="uk-UA"/>
-        </w:rPr>
-      </w:pPr>
-      <w:r>
-        <w:rPr>
-          <w:lang w:val="uk-UA"/>
-        </w:rPr>
-        <w:t>Зворотній зв’язок дуже прос</w:t>
-      </w:r>
-      <w:r>
-        <w:rPr>
-          <w:lang w:val="uk-UA"/>
-        </w:rPr>
-        <w:t>то отримати, коли вся аудиторія складається із 10-20 людей, тобто за допомогою піднятих рук і словесних відповідей. Та якщо доповідь ведеться на конференції на 200-300 людей, такий метод не буде ефективним. Для такого випадку зворотний зв’язок потрібно авт</w:t>
-      </w:r>
-      <w:r>
-        <w:rPr>
-          <w:lang w:val="uk-UA"/>
-        </w:rPr>
-        <w:t>оматизувати.</w:t>
-      </w:r>
-    </w:p>
-    <w:p>
-      <w:pPr>
-        <w:ind w:firstLine="708"/>
-        <w:rPr>
-          <w:lang w:val="uk-UA"/>
-        </w:rPr>
-      </w:pPr>
-    </w:p>
-    <w:p>
-      <w:pPr>
-        <w:ind w:firstLine="708"/>
-        <w:rPr>
-          <w:lang w:val="uk-UA"/>
-        </w:rPr>
-      </w:pPr>
-    </w:p>
-    <w:p>
-      <w:pPr>
-        <w:ind w:firstLine="708"/>
-        <w:rPr>
-          <w:lang w:val="uk-UA"/>
-        </w:rPr>
-      </w:pPr>
-    </w:p>
-    <w:p>
-      <w:pPr>
-        <w:ind w:firstLine="708"/>
-        <w:rPr>
-          <w:lang w:val="uk-UA"/>
-        </w:rPr>
-      </w:pPr>
-    </w:p>
-    <w:p>
-      <w:pPr>
-        <w:ind w:firstLine="708"/>
-        <w:rPr>
-          <w:lang w:val="uk-UA"/>
-        </w:rPr>
-      </w:pPr>
-    </w:p>
-    <w:p>
-      <w:pPr>
-        <w:ind w:firstLine="708"/>
-        <w:rPr>
-          <w:lang w:val="uk-UA"/>
-        </w:rPr>
-      </w:pPr>
-    </w:p>
-    <w:p>
-      <w:pPr>
-        <w:ind w:firstLine="708"/>
-        <w:rPr>
-          <w:lang w:val="uk-UA"/>
-        </w:rPr>
-      </w:pPr>
-    </w:p>
-    <w:p>
-      <w:pPr>
-        <w:ind w:firstLine="708"/>
-        <w:rPr>
-          <w:lang w:val="uk-UA"/>
-        </w:rPr>
-      </w:pPr>
-    </w:p>
-    <w:p>
-      <w:pPr>
-        <w:ind w:firstLine="708"/>
-        <w:rPr>
-          <w:lang w:val="uk-UA"/>
-        </w:rPr>
-      </w:pPr>
-    </w:p>
-    <w:p>
-      <w:pPr>
-        <w:ind w:firstLine="708"/>
-        <w:rPr>
-          <w:lang w:val="uk-UA"/>
-        </w:rPr>
-      </w:pPr>
-    </w:p>
-    <w:p>
-      <w:pPr>
-        <w:ind w:firstLine="708"/>
-        <w:rPr>
-          <w:lang w:val="uk-UA"/>
-        </w:rPr>
-      </w:pPr>
-    </w:p>
-    <w:p>
-      <w:pPr>
-        <w:ind w:firstLine="708"/>
-        <w:rPr>
-          <w:lang w:val="uk-UA"/>
-        </w:rPr>
-      </w:pPr>
-    </w:p>
-    <w:p>
-      <w:pPr>
-        <w:ind w:firstLine="708"/>
-        <w:rPr>
-          <w:lang w:val="uk-UA"/>
-        </w:rPr>
-      </w:pPr>
-    </w:p>
-    <w:p>
-      <w:pPr>
-        <w:ind w:firstLine="708"/>
-        <w:rPr>
-          <w:lang w:val="uk-UA"/>
-        </w:rPr>
-      </w:pPr>
-    </w:p>
-    <w:p>
-      <w:pPr>
-        <w:rPr>
-          <w:lang w:val="uk-UA"/>
-        </w:rPr>
-      </w:pPr>
+      </w:pPr>
+      <w:r>
+        <w:rPr>
+          <w:lang w:val="uk-UA"/>
+        </w:rPr>
+        <w:t>Зворотній зв’язок дуже просто отримати, коли вся аудиторія складається із 10-20 людей, тобто за допомогою піднятих рук і словесних відповідей. Та якщо доповідь ве</w:t>
+      </w:r>
+      <w:r>
+        <w:rPr>
+          <w:lang w:val="uk-UA"/>
+        </w:rPr>
+        <w:t>деться на конференції на 200-300 людей, такий метод не буде ефективним. Для такого випадку зворотний зв’язок потрібно автоматизувати.</w:t>
+      </w:r>
+      <w:r>
+        <w:br w:type="page"/>
+      </w:r>
     </w:p>
     <w:p>
       <w:pPr>
         <w:pStyle w:val="1"/>
-        <w:rPr>
-          <w:lang w:val="uk-UA"/>
-        </w:rPr>
       </w:pPr>
       <w:r>
         <w:rPr>
@@ -1438,849 +1352,14 @@
         <w:lastRenderedPageBreak/>
         <w:tab/>
       </w:r>
-      <w:bookmarkStart w:id="3" w:name="_Toc70532694"/>
+      <w:bookmarkStart w:id="2" w:name="_Toc70794832"/>
       <w:r>
         <w:rPr>
           <w:lang w:val="uk-UA"/>
         </w:rPr>
         <w:t>Ідея проекту</w:t>
       </w:r>
-      <w:bookmarkEnd w:id="3"/>
-    </w:p>
-    <w:p>
-      <w:pPr>
-        <w:pStyle w:val="ad"/>
-        <w:numPr>
-          <w:ilvl w:val="0"/>
-          <w:numId w:val="1"/>
-        </w:numPr>
-        <w:ind w:left="567" w:hanging="425"/>
-        <w:rPr>
-          <w:lang w:val="uk-UA"/>
-        </w:rPr>
-      </w:pPr>
-      <w:r>
-        <w:rPr>
-          <w:lang w:val="uk-UA"/>
-        </w:rPr>
-        <w:t>Доповідач на етапі підготовки додає у свою презентацію слайди з питаннями та кількома (2-7) варіантами відповіді. Пізніше, під час доповіді, розповідач ставитиме ті запитання аудиторії. Зворотним зв’язком буде вваж</w:t>
-      </w:r>
-      <w:r>
-        <w:rPr>
-          <w:lang w:val="uk-UA"/>
-        </w:rPr>
-        <w:t>атися статистика вигляду «варіант – кількість людей, що обрали цей варіант».</w:t>
-      </w:r>
-    </w:p>
-    <w:p>
-      <w:pPr>
-        <w:pStyle w:val="ad"/>
-        <w:numPr>
-          <w:ilvl w:val="0"/>
-          <w:numId w:val="1"/>
-        </w:numPr>
-        <w:ind w:left="567" w:hanging="425"/>
-        <w:rPr>
-          <w:lang w:val="uk-UA"/>
-        </w:rPr>
-      </w:pPr>
-      <w:r>
-        <w:rPr>
-          <w:lang w:val="uk-UA"/>
-        </w:rPr>
-        <w:t>Під час доповіді у кожного слухача є пристрій з кількома кнопками. Одна кнопка – один варіант відповіді. При натисканні кнопки пристрій без дротів передає обраний варіант на комп’</w:t>
-      </w:r>
-      <w:r>
-        <w:rPr>
-          <w:lang w:val="uk-UA"/>
-        </w:rPr>
-        <w:t>ютер доповідача.</w:t>
-      </w:r>
-    </w:p>
-    <w:p>
-      <w:pPr>
-        <w:pStyle w:val="ad"/>
-        <w:numPr>
-          <w:ilvl w:val="0"/>
-          <w:numId w:val="1"/>
-        </w:numPr>
-        <w:ind w:left="567" w:hanging="425"/>
-        <w:rPr>
-          <w:lang w:val="uk-UA"/>
-        </w:rPr>
-      </w:pPr>
-      <w:r>
-        <w:rPr>
-          <w:lang w:val="uk-UA"/>
-        </w:rPr>
-        <w:t>Комп’ютер доповідача малює діаграму, що буде результатом зворотного зв’язку.</w:t>
-      </w:r>
-    </w:p>
-    <w:p>
-      <w:pPr>
-        <w:rPr>
-          <w:lang w:val="uk-UA"/>
-        </w:rPr>
-      </w:pPr>
-      <w:r>
-        <w:rPr>
-          <w:lang w:val="uk-UA"/>
-        </w:rPr>
-        <w:tab/>
-        <w:t>Використовувати в якості таких пристроїв смартфони слухачів – не оптимальний варіант, адже не у кожного є смартфон з потрібним програмним і/або апаратним забезпе</w:t>
-      </w:r>
-      <w:r>
-        <w:rPr>
-          <w:lang w:val="uk-UA"/>
-        </w:rPr>
-        <w:t>ченням, яке дозволить без проблем запустити програму для зворотного зв’язку. Отже для даної задачі доцільніше створити окремі пульти з кнопками та модулями бездротового зв’язку.</w:t>
-      </w:r>
-    </w:p>
-    <w:p>
-      <w:pPr>
-        <w:rPr>
-          <w:lang w:val="uk-UA"/>
-        </w:rPr>
-      </w:pPr>
-      <w:r>
-        <w:rPr>
-          <w:lang w:val="uk-UA"/>
-        </w:rPr>
-        <w:tab/>
-        <w:t>Процес ззовні схожий на процес голосування, тому далі такі пульти будуть називатися «пультами голосування».</w:t>
-      </w:r>
-    </w:p>
-    <w:p>
-      <w:pPr>
-        <w:rPr>
-          <w:lang w:val="uk-UA"/>
-        </w:rPr>
-      </w:pPr>
-      <w:r>
-        <w:rPr>
-          <w:lang w:val="uk-UA"/>
-        </w:rPr>
-        <w:tab/>
-        <w:t>Далеко не кожен сучасний комп’ютер чи ноутбук має модуль бездротового зв’язку, тому для комп’ютера доповідача потрібно створити ще пристрій-приймач</w:t>
-      </w:r>
-      <w:r>
-        <w:rPr>
-          <w:lang w:val="uk-UA"/>
-        </w:rPr>
-        <w:t xml:space="preserve"> (далі – «сервер»)</w:t>
-      </w:r>
-      <w:r>
-        <w:rPr>
-          <w:lang w:val="uk-UA"/>
-        </w:rPr>
-        <w:t xml:space="preserve"> та програмне забезпечення, що </w:t>
-      </w:r>
-      <w:proofErr w:type="spellStart"/>
-      <w:r>
-        <w:rPr>
-          <w:lang w:val="uk-UA"/>
-        </w:rPr>
-        <w:t>опрацювуватим</w:t>
-      </w:r>
-      <w:r>
-        <w:rPr>
-          <w:lang w:val="uk-UA"/>
-        </w:rPr>
-        <w:t>е</w:t>
-      </w:r>
-      <w:proofErr w:type="spellEnd"/>
-      <w:r>
-        <w:rPr>
-          <w:lang w:val="uk-UA"/>
-        </w:rPr>
-        <w:t xml:space="preserve"> прийняті дані та виводитиме діаграму.</w:t>
-      </w:r>
-    </w:p>
-    <w:p>
-      <w:pPr>
-        <w:rPr>
-          <w:lang w:val="uk-UA"/>
-        </w:rPr>
-      </w:pPr>
-    </w:p>
-    <w:p>
-      <w:pPr>
-        <w:rPr>
-          <w:lang w:val="uk-UA"/>
-        </w:rPr>
-      </w:pPr>
-    </w:p>
-    <w:p>
-      <w:pPr>
-        <w:pStyle w:val="1"/>
-        <w:rPr>
-          <w:lang w:val="uk-UA"/>
-        </w:rPr>
-      </w:pPr>
-      <w:bookmarkStart w:id="4" w:name="_Toc70532695"/>
-      <w:r>
-        <w:rPr>
-          <w:lang w:val="uk-UA"/>
-        </w:rPr>
-        <w:t>Завдання проекту</w:t>
-      </w:r>
-      <w:bookmarkEnd w:id="4"/>
-    </w:p>
-    <w:p>
-      <w:pPr>
-        <w:ind w:firstLine="708"/>
-        <w:rPr>
-          <w:lang w:val="uk-UA"/>
-        </w:rPr>
-      </w:pPr>
-      <w:r>
-        <w:rPr>
-          <w:lang w:val="uk-UA"/>
-        </w:rPr>
-        <w:t xml:space="preserve">Створити пульти голосування, сервер, програмне забезпечення для них та для комп’ютера доповідача. Також створити документацію проекту та </w:t>
-      </w:r>
-      <w:r>
-        <w:rPr>
-          <w:lang w:val="uk-UA"/>
-        </w:rPr>
-        <w:t>автоматизовані засоби для простого повторення проекту іншими людьми.</w:t>
-      </w:r>
-    </w:p>
-    <w:p>
-      <w:pPr>
-        <w:ind w:firstLine="708"/>
-        <w:rPr>
-          <w:lang w:val="uk-UA"/>
-        </w:rPr>
-      </w:pPr>
-    </w:p>
-    <w:p>
-      <w:pPr>
-        <w:ind w:firstLine="708"/>
-        <w:rPr>
-          <w:lang w:val="uk-UA"/>
-        </w:rPr>
-      </w:pPr>
-    </w:p>
-    <w:p>
-      <w:pPr>
-        <w:ind w:firstLine="708"/>
-        <w:rPr>
-          <w:lang w:val="uk-UA"/>
-        </w:rPr>
-      </w:pPr>
-    </w:p>
-    <w:p>
-      <w:pPr>
-        <w:ind w:firstLine="708"/>
-        <w:rPr>
-          <w:lang w:val="uk-UA"/>
-        </w:rPr>
-      </w:pPr>
-    </w:p>
-    <w:p>
-      <w:pPr>
-        <w:rPr>
-          <w:lang w:val="uk-UA"/>
-        </w:rPr>
-      </w:pPr>
-    </w:p>
-    <w:p>
-      <w:pPr>
-        <w:pStyle w:val="1"/>
-        <w:rPr>
-          <w:lang w:val="uk-UA"/>
-        </w:rPr>
-      </w:pPr>
-      <w:bookmarkStart w:id="5" w:name="_Toc70532696"/>
-      <w:r>
-        <w:rPr>
-          <w:lang w:val="uk-UA"/>
-        </w:rPr>
-        <w:lastRenderedPageBreak/>
-        <w:t>Хід роботи</w:t>
-      </w:r>
-      <w:bookmarkEnd w:id="5"/>
-    </w:p>
-    <w:p>
-      <w:pPr>
-        <w:pStyle w:val="2"/>
-        <w:rPr>
-          <w:lang w:val="uk-UA"/>
-        </w:rPr>
-      </w:pPr>
-      <w:bookmarkStart w:id="6" w:name="_Toc70532697"/>
-      <w:r>
-        <w:rPr>
-          <w:lang w:val="uk-UA"/>
-        </w:rPr>
-        <w:t>Створення пультів голосування та сервера</w:t>
-      </w:r>
-      <w:bookmarkEnd w:id="6"/>
-    </w:p>
-    <w:p>
-      <w:pPr>
-        <w:ind w:firstLine="708"/>
-        <w:rPr>
-          <w:lang w:val="uk-UA"/>
-        </w:rPr>
-      </w:pPr>
-      <w:r>
-        <w:rPr>
-          <w:lang w:val="uk-UA"/>
-        </w:rPr>
-        <w:t>Пульти та сервер повинні мати бездротовий зв’язок, при чому такий, який дасть змогу підключити десяти пристроїв та передавати інформацію без втрат, а також бажано, щоб кожному пристрою-клієнту присвоювався певний ідентифікатор, за допомогою якого система зможе записувати відповіді окремих респондентів.</w:t>
-      </w:r>
-    </w:p>
-    <w:p>
-      <w:pPr>
-        <w:ind w:firstLine="708"/>
-        <w:rPr>
-          <w:lang w:val="uk-UA"/>
-        </w:rPr>
-      </w:pPr>
-      <w:r>
-        <w:rPr>
-          <w:lang w:val="uk-UA"/>
-        </w:rPr>
-        <w:t xml:space="preserve">На сьогоднішній день дуже розповсюджений протокол </w:t>
-      </w:r>
-      <w:r>
-        <w:rPr>
-          <w:lang w:val="en-US"/>
-        </w:rPr>
-        <w:t xml:space="preserve">Wi-Fi. </w:t>
-      </w:r>
-      <w:r>
-        <w:rPr>
-          <w:lang w:val="uk-UA"/>
-        </w:rPr>
-        <w:t xml:space="preserve">Він цілковито підходить під мої потреби, а до того ж систему з </w:t>
-      </w:r>
-      <w:r>
-        <w:rPr>
-          <w:lang w:val="en-US"/>
-        </w:rPr>
-        <w:t>Wi-Fi</w:t>
-      </w:r>
-      <w:r>
-        <w:rPr>
-          <w:lang w:val="uk-UA"/>
-        </w:rPr>
-        <w:t xml:space="preserve"> можна буде відлагоджувати за допомогою звичайного смартфона, адже багато сучасних телефонів сумісні з ним.</w:t>
-      </w:r>
-    </w:p>
-    <w:p>
-      <w:pPr>
-        <w:rPr>
-          <w:lang w:val="uk-UA"/>
-        </w:rPr>
-      </w:pPr>
-      <w:r>
-        <w:rPr>
-          <w:lang w:val="uk-UA"/>
-        </w:rPr>
-        <w:tab/>
-        <w:t xml:space="preserve">Отже кожен пульт має складатися із блоку керування та </w:t>
-      </w:r>
-      <w:proofErr w:type="spellStart"/>
-      <w:r>
-        <w:rPr>
-          <w:lang w:val="en-US"/>
-        </w:rPr>
-        <w:t>Wi</w:t>
-      </w:r>
-      <w:r>
-        <w:rPr>
-          <w:lang w:val="en-US"/>
-        </w:rPr>
-        <w:t>Fi</w:t>
-      </w:r>
-      <w:proofErr w:type="spellEnd"/>
-      <w:r>
-        <w:rPr>
-          <w:lang w:val="uk-UA"/>
-        </w:rPr>
-        <w:t xml:space="preserve">-модуля. Блок керування слідкуватиме за натисканням кнопок і транслюватиме номер натиснутої кнопки серверу через </w:t>
-      </w:r>
-      <w:proofErr w:type="spellStart"/>
-      <w:r>
-        <w:rPr>
-          <w:lang w:val="en-US"/>
-        </w:rPr>
-        <w:t>WiFi</w:t>
-      </w:r>
-      <w:proofErr w:type="spellEnd"/>
-      <w:r>
-        <w:rPr>
-          <w:lang w:val="uk-UA"/>
-        </w:rPr>
-        <w:t>-модул</w:t>
-      </w:r>
-      <w:r>
-        <w:rPr>
-          <w:lang w:val="uk-UA"/>
-        </w:rPr>
-        <w:t>ь.</w:t>
-      </w:r>
-    </w:p>
-    <w:p>
-      <w:pPr>
-        <w:rPr>
-          <w:lang w:val="uk-UA"/>
-        </w:rPr>
-      </w:pPr>
-      <w:r>
-        <w:rPr>
-          <w:lang w:val="uk-UA"/>
-        </w:rPr>
-        <w:tab/>
-        <w:t xml:space="preserve">Такий алгоритм виходить занадто складний для виконання простою електричною схемою, тому блоком керування має виступити мікроконтролер – </w:t>
-      </w:r>
-      <w:proofErr w:type="spellStart"/>
-      <w:r>
-        <w:rPr>
-          <w:lang w:val="uk-UA"/>
-        </w:rPr>
-        <w:t>програмуєма</w:t>
-      </w:r>
-      <w:proofErr w:type="spellEnd"/>
-      <w:r>
-        <w:rPr>
-          <w:lang w:val="uk-UA"/>
-        </w:rPr>
-        <w:t xml:space="preserve"> мікросхема, що є повноцінним комп’ютером.</w:t>
-      </w:r>
-    </w:p>
-    <w:p>
-      <w:pPr>
-        <w:rPr>
-          <w:lang w:val="uk-UA"/>
-        </w:rPr>
-      </w:pPr>
-      <w:r>
-        <w:rPr>
-          <w:lang w:val="uk-UA"/>
-        </w:rPr>
-        <w:tab/>
-        <w:t xml:space="preserve">Існує мікроконтролер під назвою </w:t>
-      </w:r>
-      <w:r>
-        <w:rPr>
-          <w:lang w:val="en-US"/>
-        </w:rPr>
-        <w:t xml:space="preserve">ESP8266, </w:t>
-      </w:r>
-      <w:r>
-        <w:rPr>
-          <w:lang w:val="uk-UA"/>
-        </w:rPr>
-        <w:t xml:space="preserve">що має вбудований модуль </w:t>
-      </w:r>
-      <w:r>
-        <w:rPr>
-          <w:lang w:val="en-US"/>
-        </w:rPr>
-        <w:t>Wi</w:t>
-      </w:r>
-      <w:r>
-        <w:rPr>
-          <w:lang w:val="uk-UA"/>
-        </w:rPr>
-        <w:t>-</w:t>
-      </w:r>
-      <w:r>
-        <w:rPr>
-          <w:lang w:val="en-US"/>
-        </w:rPr>
-        <w:t>Fi</w:t>
-      </w:r>
-      <w:r>
-        <w:rPr>
-          <w:lang w:val="uk-UA"/>
-        </w:rPr>
-        <w:t>. Він достатньо відомий, для нього існує зручне середовище програмування та прості у використанні бібліотеки.</w:t>
-      </w:r>
-      <w:r>
-        <w:rPr>
-          <w:lang w:val="uk-UA"/>
-        </w:rPr>
-        <w:t xml:space="preserve"> Отже мій вибір упав на </w:t>
-      </w:r>
-      <w:r>
-        <w:rPr>
-          <w:lang w:val="en-US"/>
-        </w:rPr>
-        <w:t>ESP8266</w:t>
-      </w:r>
-      <w:r>
-        <w:rPr>
-          <w:lang w:val="uk-UA"/>
-        </w:rPr>
-        <w:t>.</w:t>
-      </w:r>
-    </w:p>
-    <w:p>
-      <w:pPr>
-        <w:rPr>
-          <w:lang w:val="uk-UA"/>
-        </w:rPr>
-      </w:pPr>
-    </w:p>
-    <w:p>
-      <w:pPr>
-        <w:rPr>
-          <w:lang w:val="uk-UA"/>
-        </w:rPr>
-      </w:pPr>
-    </w:p>
-    <w:p>
-      <w:pPr>
-        <w:rPr>
-          <w:lang w:val="uk-UA"/>
-        </w:rPr>
-      </w:pPr>
-    </w:p>
-    <w:p>
-      <w:pPr>
-        <w:rPr>
-          <w:lang w:val="uk-UA"/>
-        </w:rPr>
-      </w:pPr>
-    </w:p>
-    <w:p>
-      <w:pPr>
-        <w:rPr>
-          <w:lang w:val="uk-UA"/>
-        </w:rPr>
-      </w:pPr>
-    </w:p>
-    <w:p>
-      <w:pPr>
-        <w:rPr>
-          <w:lang w:val="uk-UA"/>
-        </w:rPr>
-      </w:pPr>
-    </w:p>
-    <w:p>
-      <w:pPr>
-        <w:rPr>
-          <w:lang w:val="uk-UA"/>
-        </w:rPr>
-      </w:pPr>
-    </w:p>
-    <w:p>
-      <w:pPr>
-        <w:rPr>
-          <w:lang w:val="uk-UA"/>
-        </w:rPr>
-      </w:pPr>
-    </w:p>
-    <w:p>
-      <w:pPr>
-        <w:rPr>
-          <w:lang w:val="uk-UA"/>
-        </w:rPr>
-      </w:pPr>
-    </w:p>
-    <w:p>
-      <w:pPr>
-        <w:pStyle w:val="2"/>
-        <w:jc w:val="left"/>
-        <w:rPr>
-          <w:rFonts w:eastAsiaTheme="minorHAnsi" w:cstheme="minorBidi"/>
-          <w:b w:val="0"/>
-          <w:sz w:val="28"/>
-          <w:szCs w:val="22"/>
-          <w:lang w:val="uk-UA"/>
-        </w:rPr>
-      </w:pPr>
-    </w:p>
-    <w:p>
-      <w:pPr>
-        <w:rPr>
-          <w:lang w:val="uk-UA"/>
-        </w:rPr>
-      </w:pPr>
-    </w:p>
-    <w:p>
-      <w:pPr>
-        <w:pStyle w:val="2"/>
-        <w:rPr>
-          <w:lang w:val="uk-UA"/>
-        </w:rPr>
-      </w:pPr>
-      <w:bookmarkStart w:id="7" w:name="_Toc70532698"/>
-      <w:r>
-        <w:rPr>
-          <w:lang w:val="uk-UA"/>
-        </w:rPr>
-        <w:lastRenderedPageBreak/>
-        <w:t>Створення програмного забезпечення</w:t>
-      </w:r>
-      <w:bookmarkEnd w:id="7"/>
-    </w:p>
-    <w:p>
-      <w:pPr>
-        <w:rPr>
-          <w:lang w:val="uk-UA"/>
-        </w:rPr>
-      </w:pPr>
-    </w:p>
-    <w:p>
-      <w:pPr>
-        <w:rPr>
-          <w:lang w:val="uk-UA"/>
-        </w:rPr>
-      </w:pPr>
-    </w:p>
-    <w:p>
-      <w:pPr>
-        <w:rPr>
-          <w:lang w:val="uk-UA"/>
-        </w:rPr>
-      </w:pPr>
-    </w:p>
-    <w:p>
-      <w:pPr>
-        <w:rPr>
-          <w:lang w:val="uk-UA"/>
-        </w:rPr>
-      </w:pPr>
-    </w:p>
-    <w:p>
-      <w:pPr>
-        <w:rPr>
-          <w:lang w:val="uk-UA"/>
-        </w:rPr>
-      </w:pPr>
-    </w:p>
-    <w:p>
-      <w:pPr>
-        <w:rPr>
-          <w:lang w:val="uk-UA"/>
-        </w:rPr>
-      </w:pPr>
-    </w:p>
-    <w:p>
-      <w:pPr>
-        <w:rPr>
-          <w:lang w:val="uk-UA"/>
-        </w:rPr>
-      </w:pPr>
-    </w:p>
-    <w:p>
-      <w:pPr>
-        <w:rPr>
-          <w:lang w:val="uk-UA"/>
-        </w:rPr>
-      </w:pPr>
-    </w:p>
-    <w:p>
-      <w:pPr>
-        <w:rPr>
-          <w:lang w:val="uk-UA"/>
-        </w:rPr>
-      </w:pPr>
-    </w:p>
-    <w:p>
-      <w:pPr>
-        <w:rPr>
-          <w:lang w:val="uk-UA"/>
-        </w:rPr>
-      </w:pPr>
-    </w:p>
-    <w:p>
-      <w:pPr>
-        <w:rPr>
-          <w:lang w:val="uk-UA"/>
-        </w:rPr>
-      </w:pPr>
-    </w:p>
-    <w:p>
-      <w:pPr>
-        <w:rPr>
-          <w:lang w:val="uk-UA"/>
-        </w:rPr>
-      </w:pPr>
-    </w:p>
-    <w:p>
-      <w:pPr>
-        <w:rPr>
-          <w:lang w:val="uk-UA"/>
-        </w:rPr>
-      </w:pPr>
-    </w:p>
-    <w:p>
-      <w:pPr>
-        <w:rPr>
-          <w:lang w:val="uk-UA"/>
-        </w:rPr>
-      </w:pPr>
-    </w:p>
-    <w:p>
-      <w:pPr>
-        <w:rPr>
-          <w:lang w:val="uk-UA"/>
-        </w:rPr>
-      </w:pPr>
-    </w:p>
-    <w:p>
-      <w:pPr>
-        <w:rPr>
-          <w:lang w:val="uk-UA"/>
-        </w:rPr>
-      </w:pPr>
-    </w:p>
-    <w:p>
-      <w:pPr>
-        <w:rPr>
-          <w:lang w:val="uk-UA"/>
-        </w:rPr>
-      </w:pPr>
-    </w:p>
-    <w:p>
-      <w:pPr>
-        <w:rPr>
-          <w:lang w:val="uk-UA"/>
-        </w:rPr>
-      </w:pPr>
-    </w:p>
-    <w:p>
-      <w:pPr>
-        <w:rPr>
-          <w:lang w:val="uk-UA"/>
-        </w:rPr>
-      </w:pPr>
-    </w:p>
-    <w:p>
-      <w:pPr>
-        <w:rPr>
-          <w:lang w:val="uk-UA"/>
-        </w:rPr>
-      </w:pPr>
-    </w:p>
-    <w:p>
-      <w:pPr>
-        <w:rPr>
-          <w:lang w:val="uk-UA"/>
-        </w:rPr>
-      </w:pPr>
-    </w:p>
-    <w:p>
-      <w:pPr>
-        <w:rPr>
-          <w:lang w:val="uk-UA"/>
-        </w:rPr>
-      </w:pPr>
-    </w:p>
-    <w:p>
-      <w:pPr>
-        <w:rPr>
-          <w:lang w:val="uk-UA"/>
-        </w:rPr>
-      </w:pPr>
-    </w:p>
-    <w:p>
-      <w:pPr>
-        <w:rPr>
-          <w:lang w:val="uk-UA"/>
-        </w:rPr>
-      </w:pPr>
-    </w:p>
-    <w:p>
-      <w:pPr>
-        <w:rPr>
-          <w:lang w:val="uk-UA"/>
-        </w:rPr>
-      </w:pPr>
-    </w:p>
-    <w:p>
-      <w:pPr>
-        <w:pStyle w:val="1"/>
-      </w:pPr>
-      <w:bookmarkStart w:id="8" w:name="_Toc70532699"/>
-      <w:proofErr w:type="spellStart"/>
-      <w:r>
-        <w:lastRenderedPageBreak/>
-        <w:t>Висновок</w:t>
-      </w:r>
-      <w:bookmarkEnd w:id="8"/>
-      <w:proofErr w:type="spellEnd"/>
-    </w:p>
-    <w:p>
-      <w:pPr>
-        <w:ind w:firstLine="708"/>
-        <w:rPr>
-          <w:lang w:val="uk-UA"/>
-        </w:rPr>
-      </w:pPr>
-      <w:r>
-        <w:rPr>
-          <w:lang w:val="uk-UA"/>
-        </w:rPr>
-        <w:t xml:space="preserve">Я створив систему бездротового пультового голосування, інтегровану в програму </w:t>
-      </w:r>
-      <w:r>
-        <w:rPr>
-          <w:lang w:val="en-US"/>
-        </w:rPr>
-        <w:t>Microsoft PowerPoint</w:t>
-      </w:r>
-      <w:r>
-        <w:rPr>
-          <w:lang w:val="uk-UA"/>
-        </w:rPr>
-        <w:t xml:space="preserve">. Найкраще така система підходить для аналізу якості сприйняття інформації аудиторією та для </w:t>
-      </w:r>
-      <w:proofErr w:type="spellStart"/>
-      <w:r>
-        <w:rPr>
-          <w:lang w:val="uk-UA"/>
-        </w:rPr>
-        <w:t>скринінгового</w:t>
-      </w:r>
-      <w:proofErr w:type="spellEnd"/>
-      <w:r>
-        <w:rPr>
-          <w:lang w:val="uk-UA"/>
-        </w:rPr>
-        <w:t xml:space="preserve">  бліц-опитування, коли користуватися вл</w:t>
-      </w:r>
-      <w:r>
-        <w:rPr>
-          <w:lang w:val="uk-UA"/>
-        </w:rPr>
-        <w:t xml:space="preserve">асними </w:t>
-      </w:r>
-      <w:proofErr w:type="spellStart"/>
-      <w:r>
-        <w:rPr>
-          <w:lang w:val="uk-UA"/>
-        </w:rPr>
-        <w:t>гаджетами</w:t>
-      </w:r>
-      <w:proofErr w:type="spellEnd"/>
-      <w:r>
-        <w:rPr>
-          <w:lang w:val="uk-UA"/>
-        </w:rPr>
-        <w:t xml:space="preserve"> учасникам заборонено.</w:t>
-      </w:r>
-    </w:p>
-    <w:p>
-      <w:pPr>
-        <w:ind w:firstLine="708"/>
-        <w:rPr>
-          <w:lang w:val="uk-UA"/>
-        </w:rPr>
-      </w:pPr>
-      <w:r>
-        <w:rPr>
-          <w:lang w:val="uk-UA"/>
-        </w:rPr>
-        <w:t>Під час виконання свого проекту я оволодів такими технологіями та знаннями:</w:t>
-      </w:r>
+      <w:bookmarkEnd w:id="2"/>
     </w:p>
     <w:p>
       <w:pPr>
@@ -2289,21 +1368,22 @@
           <w:ilvl w:val="0"/>
           <w:numId w:val="2"/>
         </w:numPr>
-        <w:rPr>
-          <w:lang w:val="uk-UA"/>
-        </w:rPr>
-      </w:pPr>
-      <w:r>
-        <w:rPr>
-          <w:lang w:val="uk-UA"/>
-        </w:rPr>
-        <w:t xml:space="preserve">мовою програмування </w:t>
-      </w:r>
-      <w:r>
-        <w:rPr>
-          <w:lang w:val="en-US"/>
-        </w:rPr>
-        <w:t>VBA;</w:t>
+        <w:ind w:left="567" w:hanging="425"/>
+        <w:rPr>
+          <w:lang w:val="uk-UA"/>
+        </w:rPr>
+      </w:pPr>
+      <w:r>
+        <w:rPr>
+          <w:lang w:val="uk-UA"/>
+        </w:rPr>
+        <w:t>Доповідач на етапі підготовки додає у свою презентацію слайди з питаннями та кількома (2-7) варіантами відп</w:t>
+      </w:r>
+      <w:r>
+        <w:rPr>
+          <w:lang w:val="uk-UA"/>
+        </w:rPr>
+        <w:t>овіді. Пізніше, під час доповіді, розповідач ставитиме ті запитання аудиторії. Зворотним зв’язком буде вважатися статистика вигляду «варіант – кількість людей, що обрали цей варіант».</w:t>
       </w:r>
     </w:p>
     <w:p>
@@ -2313,35 +1393,22 @@
           <w:ilvl w:val="0"/>
           <w:numId w:val="2"/>
         </w:numPr>
-        <w:rPr>
-          <w:lang w:val="uk-UA"/>
-        </w:rPr>
-      </w:pPr>
-      <w:proofErr w:type="spellStart"/>
-      <w:r>
-        <w:t>інструмент</w:t>
-      </w:r>
-      <w:r>
-        <w:rPr>
-          <w:lang w:val="uk-UA"/>
-        </w:rPr>
-        <w:t>ами</w:t>
-      </w:r>
-      <w:proofErr w:type="spellEnd"/>
-      <w:r>
-        <w:rPr>
-          <w:lang w:val="uk-UA"/>
-        </w:rPr>
-        <w:t xml:space="preserve"> розробників для</w:t>
-      </w:r>
-      <w:r>
-        <w:t xml:space="preserve"> </w:t>
-      </w:r>
-      <w:r>
-        <w:rPr>
-          <w:lang w:val="en-US"/>
-        </w:rPr>
-        <w:t>Microsoft Office;</w:t>
+        <w:ind w:left="567" w:hanging="425"/>
+        <w:rPr>
+          <w:lang w:val="uk-UA"/>
+        </w:rPr>
+      </w:pPr>
+      <w:r>
+        <w:rPr>
+          <w:lang w:val="uk-UA"/>
+        </w:rPr>
+        <w:t xml:space="preserve">Під час доповіді у кожного слухача є пристрій з кількома кнопками. Одна </w:t>
+      </w:r>
+      <w:r>
+        <w:rPr>
+          <w:lang w:val="uk-UA"/>
+        </w:rPr>
+        <w:t>кнопка – один варіант відповіді. При натисканні кнопки пристрій без дротів передає обраний варіант на комп’ютер доповідача.</w:t>
       </w:r>
     </w:p>
     <w:p>
@@ -2351,20 +1418,565 @@
           <w:ilvl w:val="0"/>
           <w:numId w:val="2"/>
         </w:numPr>
-        <w:rPr>
-          <w:lang w:val="uk-UA"/>
-        </w:rPr>
-      </w:pPr>
-      <w:r>
-        <w:rPr>
-          <w:lang w:val="uk-UA"/>
-        </w:rPr>
-        <w:t xml:space="preserve">протоколами </w:t>
+        <w:ind w:left="567" w:hanging="425"/>
+        <w:rPr>
+          <w:lang w:val="uk-UA"/>
+        </w:rPr>
+      </w:pPr>
+      <w:r>
+        <w:rPr>
+          <w:lang w:val="uk-UA"/>
+        </w:rPr>
+        <w:t>Комп’ютер доповідача малює діаграму, що буде результатом зворотного зв’язку.</w:t>
+      </w:r>
+    </w:p>
+    <w:p>
+      <w:pPr>
+        <w:rPr>
+          <w:lang w:val="uk-UA"/>
+        </w:rPr>
+      </w:pPr>
+      <w:r>
+        <w:rPr>
+          <w:lang w:val="uk-UA"/>
+        </w:rPr>
+        <w:tab/>
+        <w:t>Використовувати в якості таких пристроїв смартфони слу</w:t>
+      </w:r>
+      <w:r>
+        <w:rPr>
+          <w:lang w:val="uk-UA"/>
+        </w:rPr>
+        <w:t>хачів – не оптимальний варіант, адже не у кожного є смартфон з потрібним програмним і/або апаратним забезпеченням, яке дозволить без проблем запустити програму для зворотного зв’язку. Отже для даної задачі доцільніше створити окремі пульти з кнопками та мо</w:t>
+      </w:r>
+      <w:r>
+        <w:rPr>
+          <w:lang w:val="uk-UA"/>
+        </w:rPr>
+        <w:t>дулями бездротового зв’язку.</w:t>
+      </w:r>
+    </w:p>
+    <w:p>
+      <w:pPr>
+        <w:rPr>
+          <w:lang w:val="uk-UA"/>
+        </w:rPr>
+      </w:pPr>
+      <w:r>
+        <w:rPr>
+          <w:lang w:val="uk-UA"/>
+        </w:rPr>
+        <w:tab/>
+        <w:t>Процес ззовні схожий на процес голосування, тому далі такі пульти будуть називатися «пультами голосування».</w:t>
+      </w:r>
+    </w:p>
+    <w:p>
+      <w:pPr>
+        <w:rPr>
+          <w:lang w:val="uk-UA"/>
+        </w:rPr>
+      </w:pPr>
+      <w:r>
+        <w:rPr>
+          <w:lang w:val="uk-UA"/>
+        </w:rPr>
+        <w:tab/>
+        <w:t>Далеко не кожен сучасний комп’ютер чи ноутбук має модуль бездротового зв’язку, тому для комп’ютера доповідача потрібн</w:t>
+      </w:r>
+      <w:r>
+        <w:rPr>
+          <w:lang w:val="uk-UA"/>
+        </w:rPr>
+        <w:t>о створити ще пристрій-приймач (далі – «сервер») та програмне забезпечення, що опрацювуватиме прийняті дані та виводитиме діаграму.</w:t>
+      </w:r>
+    </w:p>
+    <w:p>
+      <w:pPr>
+        <w:rPr>
+          <w:lang w:val="uk-UA"/>
+        </w:rPr>
+      </w:pPr>
+    </w:p>
+    <w:p>
+      <w:pPr>
+        <w:rPr>
+          <w:lang w:val="uk-UA"/>
+        </w:rPr>
+      </w:pPr>
+    </w:p>
+    <w:p>
+      <w:pPr>
+        <w:rPr>
+          <w:lang w:val="uk-UA"/>
+        </w:rPr>
+      </w:pPr>
+    </w:p>
+    <w:p>
+      <w:pPr>
+        <w:pStyle w:val="1"/>
+        <w:rPr>
+          <w:lang w:val="uk-UA"/>
+        </w:rPr>
+      </w:pPr>
+      <w:bookmarkStart w:id="3" w:name="_Toc70794833"/>
+      <w:r>
+        <w:rPr>
+          <w:lang w:val="uk-UA"/>
+        </w:rPr>
+        <w:t>Завдання проекту</w:t>
+      </w:r>
+      <w:bookmarkEnd w:id="3"/>
+    </w:p>
+    <w:p>
+      <w:pPr>
+        <w:ind w:firstLine="708"/>
+      </w:pPr>
+      <w:r>
+        <w:rPr>
+          <w:lang w:val="uk-UA"/>
+        </w:rPr>
+        <w:t xml:space="preserve">Створити пульти голосування, сервер, програмне забезпечення для них та для комп’ютера доповідача. Також </w:t>
+      </w:r>
+      <w:r>
+        <w:rPr>
+          <w:lang w:val="uk-UA"/>
+        </w:rPr>
+        <w:t>створити документацію проекту та автоматизовані засоби для простого повторення проекту іншими людьми.</w:t>
+      </w:r>
+      <w:r>
+        <w:br w:type="page"/>
+      </w:r>
+    </w:p>
+    <w:p>
+      <w:pPr>
+        <w:pStyle w:val="1"/>
+      </w:pPr>
+      <w:bookmarkStart w:id="4" w:name="_Toc70794834"/>
+      <w:r>
+        <w:rPr>
+          <w:lang w:val="uk-UA"/>
+        </w:rPr>
+        <w:lastRenderedPageBreak/>
+        <w:t>Хід роботи</w:t>
+      </w:r>
+      <w:bookmarkEnd w:id="4"/>
+    </w:p>
+    <w:p>
+      <w:pPr>
+        <w:pStyle w:val="2"/>
+        <w:rPr>
+          <w:lang w:val="uk-UA"/>
+        </w:rPr>
+      </w:pPr>
+      <w:bookmarkStart w:id="5" w:name="_Toc70794835"/>
+      <w:r>
+        <w:rPr>
+          <w:lang w:val="uk-UA"/>
+        </w:rPr>
+        <w:t>Створення пультів голосування та сервера</w:t>
+      </w:r>
+      <w:bookmarkEnd w:id="5"/>
+    </w:p>
+    <w:p>
+      <w:pPr>
+        <w:ind w:firstLine="708"/>
+        <w:rPr>
+          <w:lang w:val="uk-UA"/>
+        </w:rPr>
+      </w:pPr>
+      <w:r>
+        <w:rPr>
+          <w:lang w:val="uk-UA"/>
+        </w:rPr>
+        <w:t>Пульти та сервер повинні мати бездротовий зв’язок, при чому такий, який дасть змогу підключити десяти</w:t>
+      </w:r>
+      <w:r>
+        <w:rPr>
+          <w:lang w:val="uk-UA"/>
+        </w:rPr>
+        <w:t xml:space="preserve"> пристроїв та передавати інформацію без втрат, а також бажано, щоб кожному пристрою-клієнту присвоювався певний ідентифікатор, за допомогою якого система зможе записувати відповіді окремих респондентів.</w:t>
+      </w:r>
+    </w:p>
+    <w:p>
+      <w:pPr>
+        <w:ind w:firstLine="708"/>
+        <w:rPr>
+          <w:lang w:val="uk-UA"/>
+        </w:rPr>
+      </w:pPr>
+      <w:r>
+        <w:rPr>
+          <w:lang w:val="uk-UA"/>
+        </w:rPr>
+        <w:t xml:space="preserve">На сьогоднішній день дуже розповсюджений протокол </w:t>
       </w:r>
       <w:r>
         <w:rPr>
           <w:lang w:val="en-US"/>
         </w:rPr>
+        <w:t>Wi-</w:t>
+      </w:r>
+      <w:r>
+        <w:rPr>
+          <w:lang w:val="en-US"/>
+        </w:rPr>
+        <w:t xml:space="preserve">Fi. </w:t>
+      </w:r>
+      <w:r>
+        <w:rPr>
+          <w:lang w:val="uk-UA"/>
+        </w:rPr>
+        <w:t xml:space="preserve">Він цілковито підходить під мої потреби, а до того ж систему з </w:t>
+      </w:r>
+      <w:r>
+        <w:rPr>
+          <w:lang w:val="en-US"/>
+        </w:rPr>
+        <w:t>Wi-Fi</w:t>
+      </w:r>
+      <w:r>
+        <w:rPr>
+          <w:lang w:val="uk-UA"/>
+        </w:rPr>
+        <w:t xml:space="preserve"> можна буде відлагоджувати за допомогою звичайного смартфона, адже багато сучасних телефонів сумісні з ним.</w:t>
+      </w:r>
+    </w:p>
+    <w:p>
+      <w:pPr>
+        <w:rPr>
+          <w:lang w:val="uk-UA"/>
+        </w:rPr>
+      </w:pPr>
+      <w:r>
+        <w:rPr>
+          <w:lang w:val="uk-UA"/>
+        </w:rPr>
+        <w:tab/>
+        <w:t xml:space="preserve">Отже кожен пульт має складатися із блоку керування та </w:t>
+      </w:r>
+      <w:r>
+        <w:rPr>
+          <w:lang w:val="en-US"/>
+        </w:rPr>
+        <w:t>WiFi</w:t>
+      </w:r>
+      <w:r>
+        <w:rPr>
+          <w:lang w:val="uk-UA"/>
+        </w:rPr>
+        <w:t>-модуля. Блок кер</w:t>
+      </w:r>
+      <w:r>
+        <w:rPr>
+          <w:lang w:val="uk-UA"/>
+        </w:rPr>
+        <w:t xml:space="preserve">ування слідкуватиме за натисканням кнопок і транслюватиме номер натиснутої кнопки серверу через </w:t>
+      </w:r>
+      <w:r>
+        <w:rPr>
+          <w:lang w:val="en-US"/>
+        </w:rPr>
+        <w:t>WiFi</w:t>
+      </w:r>
+      <w:r>
+        <w:rPr>
+          <w:lang w:val="uk-UA"/>
+        </w:rPr>
+        <w:t>-модуль.</w:t>
+      </w:r>
+    </w:p>
+    <w:p>
+      <w:pPr>
+        <w:rPr>
+          <w:lang w:val="uk-UA"/>
+        </w:rPr>
+      </w:pPr>
+      <w:r>
+        <w:rPr>
+          <w:lang w:val="uk-UA"/>
+        </w:rPr>
+        <w:tab/>
+        <w:t>Такий алгоритм виходить занадто складний для виконання простою електричною схемою, тому блоком керування має виступити мікроконтролер – програмуєм</w:t>
+      </w:r>
+      <w:r>
+        <w:rPr>
+          <w:lang w:val="uk-UA"/>
+        </w:rPr>
+        <w:t>а мікросхема, що є повноцінним комп’ютером.</w:t>
+      </w:r>
+    </w:p>
+    <w:p>
+      <w:pPr>
+        <w:rPr>
+          <w:noProof/>
+          <w:lang w:eastAsia="ru-RU"/>
+        </w:rPr>
+      </w:pPr>
+      <w:r>
+        <w:rPr>
+          <w:noProof/>
+          <w:lang w:eastAsia="ru-RU"/>
+        </w:rPr>
+        <mc:AlternateContent>
+          <mc:Choice Requires="wpg">
+            <w:drawing>
+              <wp:anchor distT="0" distB="0" distL="114300" distR="114300" simplePos="0" relativeHeight="251660288" behindDoc="0" locked="0" layoutInCell="1" allowOverlap="1" wp14:anchorId="17A79A85" wp14:editId="13DFACD2">
+                <wp:simplePos x="0" y="0"/>
+                <wp:positionH relativeFrom="column">
+                  <wp:posOffset>3996690</wp:posOffset>
+                </wp:positionH>
+                <wp:positionV relativeFrom="paragraph">
+                  <wp:posOffset>70485</wp:posOffset>
+                </wp:positionV>
+                <wp:extent cx="1995805" cy="3054985"/>
+                <wp:effectExtent l="0" t="0" r="4445" b="0"/>
+                <wp:wrapSquare wrapText="bothSides"/>
+                <wp:docPr id="4" name="Группа 4"/>
+                <wp:cNvGraphicFramePr/>
+                <a:graphic xmlns:a="http://schemas.openxmlformats.org/drawingml/2006/main">
+                  <a:graphicData uri="http://schemas.microsoft.com/office/word/2010/wordprocessingGroup">
+                    <wpg:wgp>
+                      <wpg:cNvGrpSpPr/>
+                      <wpg:grpSpPr>
+                        <a:xfrm>
+                          <a:off x="0" y="0"/>
+                          <a:ext cx="1995805" cy="3054985"/>
+                          <a:chOff x="0" y="0"/>
+                          <a:chExt cx="1995805" cy="3054985"/>
+                        </a:xfrm>
+                      </wpg:grpSpPr>
+                      <pic:pic xmlns:pic="http://schemas.openxmlformats.org/drawingml/2006/picture">
+                        <pic:nvPicPr>
+                          <pic:cNvPr id="3" name="Image1"/>
+                          <pic:cNvPicPr>
+                            <a:picLocks noChangeAspect="1"/>
+                          </pic:cNvPicPr>
+                        </pic:nvPicPr>
+                        <pic:blipFill>
+                          <a:blip r:embed="rId10" cstate="print">
+                            <a:extLst>
+                              <a:ext uri="{BEBA8EAE-BF5A-486C-A8C5-ECC9F3942E4B}">
+                                <a14:imgProps xmlns:a14="http://schemas.microsoft.com/office/drawing/2010/main">
+                                  <a14:imgLayer r:embed="rId11">
+                                    <a14:imgEffect>
+                                      <a14:backgroundRemoval t="4012" b="89153" l="1250" r="90208"/>
+                                    </a14:imgEffect>
+                                  </a14:imgLayer>
+                                </a14:imgProps>
+                              </a:ext>
+                              <a:ext uri="{28A0092B-C50C-407E-A947-70E740481C1C}">
+                                <a14:useLocalDpi xmlns:a14="http://schemas.microsoft.com/office/drawing/2010/main" val="0"/>
+                              </a:ext>
+                            </a:extLst>
+                          </a:blip>
+                          <a:stretch>
+                            <a:fillRect/>
+                          </a:stretch>
+                        </pic:blipFill>
+                        <pic:spPr bwMode="auto">
+                          <a:xfrm>
+                            <a:off x="0" y="0"/>
+                            <a:ext cx="1995805" cy="2797810"/>
+                          </a:xfrm>
+                          <a:prstGeom prst="rect">
+                            <a:avLst/>
+                          </a:prstGeom>
+                        </pic:spPr>
+                      </pic:pic>
+                      <wps:wsp>
+                        <wps:cNvPr id="1" name="Надпись 1"/>
+                        <wps:cNvSpPr txBox="1"/>
+                        <wps:spPr>
+                          <a:xfrm>
+                            <a:off x="0" y="2524125"/>
+                            <a:ext cx="1995805" cy="530860"/>
+                          </a:xfrm>
+                          <a:prstGeom prst="rect">
+                            <a:avLst/>
+                          </a:prstGeom>
+                          <a:solidFill>
+                            <a:prstClr val="white"/>
+                          </a:solidFill>
+                          <a:ln>
+                            <a:noFill/>
+                          </a:ln>
+                        </wps:spPr>
+                        <wps:txbx>
+                          <w:txbxContent>
+                            <w:p>
+                              <w:pPr>
+                                <w:pStyle w:val="a8"/>
+                                <w:rPr>
+                                  <w:noProof/>
+                                  <w:sz w:val="28"/>
+                                </w:rPr>
+                              </w:pPr>
+                              <w:r>
+                                <w:t xml:space="preserve">Рисунок </w:t>
+                              </w:r>
+                              <w:fldSimple w:instr=" SEQ Рисунок \* ARABIC ">
+                                <w:r>
+                                  <w:rPr>
+                                    <w:noProof/>
+                                  </w:rPr>
+                                  <w:t>1</w:t>
+                                </w:r>
+                              </w:fldSimple>
+                              <w:r>
+                                <w:rPr>
+                                  <w:lang w:val="en-US"/>
+                                </w:rPr>
+                                <w:t xml:space="preserve">. </w:t>
+                              </w:r>
+                              <w:r>
+                                <w:rPr>
+                                  <w:lang w:val="uk-UA"/>
+                                </w:rPr>
+                                <w:t xml:space="preserve">Модуль </w:t>
+                              </w:r>
+                              <w:r>
+                                <w:rPr>
+                                  <w:lang w:val="en-US"/>
+                                </w:rPr>
+                                <w:t xml:space="preserve">ESP8266 </w:t>
+                              </w:r>
+                              <w:r>
+                                <w:rPr>
+                                  <w:lang w:val="uk-UA"/>
+                                </w:rPr>
+                                <w:t>на платі-перехіднику</w:t>
+                              </w:r>
+                            </w:p>
+                          </w:txbxContent>
+                        </wps:txbx>
+                        <wps:bodyPr rot="0" spcFirstLastPara="0" vertOverflow="overflow" horzOverflow="overflow" vert="horz" wrap="square" lIns="0" tIns="0" rIns="0" bIns="0" numCol="1" spcCol="0" rtlCol="0" fromWordArt="0" anchor="t" anchorCtr="0" forceAA="0" compatLnSpc="1">
+                          <a:prstTxWarp prst="textNoShape">
+                            <a:avLst/>
+                          </a:prstTxWarp>
+                          <a:spAutoFit/>
+                        </wps:bodyPr>
+                      </wps:wsp>
+                    </wpg:wgp>
+                  </a:graphicData>
+                </a:graphic>
+              </wp:anchor>
+            </w:drawing>
+          </mc:Choice>
+          <mc:Fallback>
+            <w:pict>
+              <v:group w14:anchorId="17A79A85" id="Группа 4" o:spid="_x0000_s1026" style="position:absolute;margin-left:314.7pt;margin-top:5.55pt;width:157.15pt;height:240.55pt;z-index:251660288" coordsize="19958,30549" o:gfxdata="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">
+                <v:shapetype id="_x0000_t75" coordsize="21600,21600" o:spt="75" o:preferrelative="t" path="m@4@5l@4@11@9@11@9@5xe" filled="f" stroked="f">
+                  <v:stroke joinstyle="miter"/>
+                  <v:formulas>
+                    <v:f eqn="if lineDrawn pixelLineWidth 0"/>
+                    <v:f eqn="sum @0 1 0"/>
+                    <v:f eqn="sum 0 0 @1"/>
+                    <v:f eqn="prod @2 1 2"/>
+                    <v:f eqn="prod @3 21600 pixelWidth"/>
+                    <v:f eqn="prod @3 21600 pixelHeight"/>
+                    <v:f eqn="sum @0 0 1"/>
+                    <v:f eqn="prod @6 1 2"/>
+                    <v:f eqn="prod @7 21600 pixelWidth"/>
+                    <v:f eqn="sum @8 21600 0"/>
+                    <v:f eqn="prod @7 21600 pixelHeight"/>
+                    <v:f eqn="sum @10 21600 0"/>
+                  </v:formulas>
+                  <v:path o:extrusionok="f" gradientshapeok="t" o:connecttype="rect"/>
+                  <o:lock v:ext="edit" aspectratio="t"/>
+                </v:shapetype>
+                <v:shape id="Image1" o:spid="_x0000_s1027" type="#_x0000_t75" style="position:absolute;width:19958;height:27978;visibility:visible;mso-wrap-style:square" o:gfxdata="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">
+                  <v:imagedata r:id="rId12" o:title=""/>
+                  <v:path arrowok="t"/>
+                </v:shape>
+                <v:shapetype id="_x0000_t202" coordsize="21600,21600" o:spt="202" path="m,l,21600r21600,l21600,xe">
+                  <v:stroke joinstyle="miter"/>
+                  <v:path gradientshapeok="t" o:connecttype="rect"/>
+                </v:shapetype>
+                <v:shape id="Надпись 1" o:spid="_x0000_s1028" type="#_x0000_t202" style="position:absolute;top:25241;width:19958;height:5308;visibility:visible;mso-wrap-style:square;v-text-anchor:top" o:gfxdata="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" stroked="f">
+                  <v:textbox style="mso-fit-shape-to-text:t" inset="0,0,0,0">
+                    <w:txbxContent>
+                      <w:p>
+                        <w:pPr>
+                          <w:pStyle w:val="a8"/>
+                          <w:rPr>
+                            <w:noProof/>
+                            <w:sz w:val="28"/>
+                          </w:rPr>
+                        </w:pPr>
+                        <w:r>
+                          <w:t xml:space="preserve">Рисунок </w:t>
+                        </w:r>
+                        <w:fldSimple w:instr=" SEQ Рисунок \* ARABIC ">
+                          <w:r>
+                            <w:rPr>
+                              <w:noProof/>
+                            </w:rPr>
+                            <w:t>1</w:t>
+                          </w:r>
+                        </w:fldSimple>
+                        <w:r>
+                          <w:rPr>
+                            <w:lang w:val="en-US"/>
+                          </w:rPr>
+                          <w:t xml:space="preserve">. </w:t>
+                        </w:r>
+                        <w:r>
+                          <w:rPr>
+                            <w:lang w:val="uk-UA"/>
+                          </w:rPr>
+                          <w:t xml:space="preserve">Модуль </w:t>
+                        </w:r>
+                        <w:r>
+                          <w:rPr>
+                            <w:lang w:val="en-US"/>
+                          </w:rPr>
+                          <w:t xml:space="preserve">ESP8266 </w:t>
+                        </w:r>
+                        <w:r>
+                          <w:rPr>
+                            <w:lang w:val="uk-UA"/>
+                          </w:rPr>
+                          <w:t>на платі-перехіднику</w:t>
+                        </w:r>
+                      </w:p>
+                    </w:txbxContent>
+                  </v:textbox>
+                </v:shape>
+                <w10:wrap type="square"/>
+              </v:group>
+            </w:pict>
+          </mc:Fallback>
+        </mc:AlternateContent>
+      </w:r>
+      <w:r>
+        <w:rPr>
+          <w:lang w:val="uk-UA"/>
+        </w:rPr>
+        <w:tab/>
+        <w:t xml:space="preserve">Існує мікроконтролер під назвою </w:t>
+      </w:r>
+      <w:r>
+        <w:rPr>
+          <w:lang w:val="en-US"/>
+        </w:rPr>
+        <w:t xml:space="preserve">ESP8266, </w:t>
+      </w:r>
+      <w:r>
+        <w:rPr>
+          <w:lang w:val="uk-UA"/>
+        </w:rPr>
+        <w:t>що є програ</w:t>
+      </w:r>
+      <w:r>
+        <w:rPr>
+          <w:lang w:val="uk-UA"/>
+        </w:rPr>
+        <w:t xml:space="preserve">муємим модулем </w:t>
+      </w:r>
+      <w:r>
+        <w:rPr>
+          <w:lang w:val="en-US"/>
+        </w:rPr>
         <w:t>Wi</w:t>
       </w:r>
       <w:r>
@@ -2377,22 +1989,834 @@
         <w:rPr>
           <w:lang w:val="en-US"/>
         </w:rPr>
-        <w:t xml:space="preserve">Fi, HTTP </w:t>
-      </w:r>
-      <w:r>
-        <w:t xml:space="preserve">та </w:t>
-      </w:r>
-      <w:r>
-        <w:rPr>
-          <w:lang w:val="uk-UA"/>
-        </w:rPr>
-        <w:t xml:space="preserve">форматом збереження даних </w:t>
+        <w:t>Fi</w:t>
+      </w:r>
+      <w:r>
+        <w:rPr>
+          <w:lang w:val="uk-UA"/>
+        </w:rPr>
+        <w:t xml:space="preserve">, тобто </w:t>
+      </w:r>
+      <w:r>
+        <w:rPr>
+          <w:lang w:val="uk-UA"/>
+        </w:rPr>
+        <w:t>один прист</w:t>
+      </w:r>
+      <w:r>
+        <w:rPr>
+          <w:lang w:val="uk-UA"/>
+        </w:rPr>
+        <w:t xml:space="preserve">рій </w:t>
+      </w:r>
+      <w:r>
+        <w:rPr>
+          <w:lang w:val="uk-UA"/>
+        </w:rPr>
+        <w:t>викону</w:t>
+      </w:r>
+      <w:r>
+        <w:rPr>
+          <w:lang w:val="uk-UA"/>
+        </w:rPr>
+        <w:t>є</w:t>
+      </w:r>
+      <w:r>
+        <w:rPr>
+          <w:lang w:val="uk-UA"/>
+        </w:rPr>
+        <w:t xml:space="preserve"> одразу дві функції.</w:t>
+      </w:r>
+      <w:r>
+        <w:rPr>
+          <w:lang w:val="uk-UA"/>
+        </w:rPr>
+        <w:t xml:space="preserve"> </w:t>
+      </w:r>
+      <w:r>
+        <w:rPr>
+          <w:lang w:val="uk-UA"/>
+        </w:rPr>
+        <w:t>Модуль</w:t>
+      </w:r>
+      <w:r>
+        <w:rPr>
+          <w:lang w:val="uk-UA"/>
+        </w:rPr>
+        <w:t xml:space="preserve"> достатньо відомий, для нього існує зручне середовище програмування та прості у використанні бібліотеки. Отже мій вибір упав на модуль</w:t>
+      </w:r>
+      <w:r>
+        <w:rPr>
+          <w:lang w:val="uk-UA"/>
+        </w:rPr>
+        <w:t xml:space="preserve"> </w:t>
       </w:r>
       <w:r>
         <w:rPr>
           <w:lang w:val="en-US"/>
         </w:rPr>
-        <w:t>JSON;</w:t>
+        <w:t>ESP8266</w:t>
+      </w:r>
+      <w:r>
+        <w:rPr>
+          <w:lang w:val="uk-UA"/>
+        </w:rPr>
+        <w:t>.</w:t>
+      </w:r>
+      <w:r>
+        <w:rPr>
+          <w:noProof/>
+          <w:lang w:eastAsia="ru-RU"/>
+        </w:rPr>
+        <w:t xml:space="preserve"> </w:t>
+      </w:r>
+    </w:p>
+    <w:p>
+      <w:pPr>
+        <w:rPr>
+          <w:noProof/>
+          <w:lang w:val="uk-UA" w:eastAsia="ru-RU"/>
+        </w:rPr>
+      </w:pPr>
+      <w:r>
+        <w:rPr>
+          <w:noProof/>
+          <w:lang w:eastAsia="ru-RU"/>
+        </w:rPr>
+        <w:tab/>
+      </w:r>
+      <w:r>
+        <w:rPr>
+          <w:noProof/>
+          <w:lang w:val="uk-UA" w:eastAsia="ru-RU"/>
+        </w:rPr>
+        <w:t xml:space="preserve">Слід зазначити, що такий модуль може виступати </w:t>
+      </w:r>
+      <w:r>
+        <w:rPr>
+          <w:noProof/>
+          <w:lang w:val="uk-UA" w:eastAsia="ru-RU"/>
+        </w:rPr>
+        <w:t xml:space="preserve">і </w:t>
+      </w:r>
+      <w:r>
+        <w:rPr>
+          <w:noProof/>
+          <w:lang w:val="uk-UA" w:eastAsia="ru-RU"/>
+        </w:rPr>
+        <w:t>в ролі керуючої частини пульта, і</w:t>
+      </w:r>
+      <w:r>
+        <w:rPr>
+          <w:noProof/>
+          <w:lang w:val="uk-UA" w:eastAsia="ru-RU"/>
+        </w:rPr>
+        <w:t xml:space="preserve"> в ролі сервера</w:t>
+      </w:r>
+      <w:r>
+        <w:rPr>
+          <w:noProof/>
+          <w:lang w:val="uk-UA" w:eastAsia="ru-RU"/>
+        </w:rPr>
+        <w:t xml:space="preserve">. Будучи в ролі сервера, </w:t>
+      </w:r>
+      <w:r>
+        <w:rPr>
+          <w:noProof/>
+          <w:lang w:val="en-US" w:eastAsia="ru-RU"/>
+        </w:rPr>
+        <w:t>ESP8266</w:t>
+      </w:r>
+      <w:r>
+        <w:rPr>
+          <w:noProof/>
+          <w:lang w:val="uk-UA" w:eastAsia="ru-RU"/>
+        </w:rPr>
+        <w:t xml:space="preserve"> може створити власну </w:t>
+      </w:r>
+      <w:r>
+        <w:rPr>
+          <w:noProof/>
+          <w:lang w:val="en-US" w:eastAsia="ru-RU"/>
+        </w:rPr>
+        <w:t>WiFi-</w:t>
+      </w:r>
+      <w:r>
+        <w:rPr>
+          <w:noProof/>
+          <w:lang w:val="uk-UA" w:eastAsia="ru-RU"/>
+        </w:rPr>
+        <w:t xml:space="preserve">мережу (в режимі так званої </w:t>
+      </w:r>
+      <w:r>
+        <w:rPr>
+          <w:i/>
+          <w:noProof/>
+          <w:lang w:val="uk-UA" w:eastAsia="ru-RU"/>
+        </w:rPr>
+        <w:t>точки доступа</w:t>
+      </w:r>
+      <w:r>
+        <w:rPr>
+          <w:noProof/>
+          <w:lang w:val="uk-UA" w:eastAsia="ru-RU"/>
+        </w:rPr>
+        <w:t>) або</w:t>
+      </w:r>
+      <w:r>
+        <w:rPr>
+          <w:noProof/>
+          <w:lang w:val="uk-UA" w:eastAsia="ru-RU"/>
+        </w:rPr>
+        <w:t xml:space="preserve"> користуватися сторонньою мережою</w:t>
+      </w:r>
+      <w:r>
+        <w:rPr>
+          <w:noProof/>
+          <w:lang w:val="uk-UA" w:eastAsia="ru-RU"/>
+        </w:rPr>
+        <w:t xml:space="preserve"> (в режимі </w:t>
+      </w:r>
+      <w:r>
+        <w:rPr>
+          <w:i/>
+          <w:noProof/>
+          <w:lang w:val="uk-UA" w:eastAsia="ru-RU"/>
+        </w:rPr>
+        <w:t>клієнта</w:t>
+      </w:r>
+      <w:r>
+        <w:rPr>
+          <w:noProof/>
+          <w:lang w:val="uk-UA" w:eastAsia="ru-RU"/>
+        </w:rPr>
+        <w:t>)</w:t>
+      </w:r>
+      <w:r>
+        <w:rPr>
+          <w:noProof/>
+          <w:lang w:val="uk-UA" w:eastAsia="ru-RU"/>
+        </w:rPr>
+        <w:t xml:space="preserve">, наприклад впровадженої звичайним </w:t>
+      </w:r>
+      <w:r>
+        <w:rPr>
+          <w:noProof/>
+          <w:lang w:val="en-US" w:eastAsia="ru-RU"/>
+        </w:rPr>
+        <w:t>WiFi</w:t>
+      </w:r>
+      <w:r>
+        <w:rPr>
+          <w:noProof/>
+          <w:lang w:val="uk-UA" w:eastAsia="ru-RU"/>
+        </w:rPr>
+        <w:t>-роутером.</w:t>
+      </w:r>
+      <w:r>
+        <w:rPr>
+          <w:noProof/>
+          <w:lang w:val="uk-UA" w:eastAsia="ru-RU"/>
+        </w:rPr>
+        <w:t xml:space="preserve"> Можливість переходити в різні режими слід буде врахувати при написанні програмного забезпечення.</w:t>
+      </w:r>
+    </w:p>
+    <w:p>
+      <w:pPr>
+        <w:rPr>
+          <w:noProof/>
+          <w:lang w:val="uk-UA" w:eastAsia="ru-RU"/>
+        </w:rPr>
+      </w:pPr>
+      <w:r>
+        <w:rPr>
+          <w:noProof/>
+          <w:lang w:val="uk-UA" w:eastAsia="ru-RU"/>
+        </w:rPr>
+        <w:tab/>
+        <w:t>Сервер потребуватиме під’єднання до комп’ютера доповідача. Сьогодні де-факто стандартом комунікування периферичних пристроїв з персональними комп’ю</w:t>
+      </w:r>
+      <w:r>
+        <w:rPr>
+          <w:noProof/>
+          <w:lang w:val="uk-UA" w:eastAsia="ru-RU"/>
+        </w:rPr>
+        <w:t>терами є</w:t>
+      </w:r>
+      <w:r>
+        <w:rPr>
+          <w:noProof/>
+          <w:lang w:val="uk-UA" w:eastAsia="ru-RU"/>
+        </w:rPr>
+        <w:t xml:space="preserve"> </w:t>
+      </w:r>
+      <w:r>
+        <w:rPr>
+          <w:noProof/>
+          <w:lang w:val="uk-UA" w:eastAsia="ru-RU"/>
+        </w:rPr>
+        <w:t xml:space="preserve">протокол </w:t>
+      </w:r>
+      <w:r>
+        <w:rPr>
+          <w:noProof/>
+          <w:lang w:val="en-US" w:eastAsia="ru-RU"/>
+        </w:rPr>
+        <w:t>USB</w:t>
+      </w:r>
+      <w:r>
+        <w:rPr>
+          <w:noProof/>
+          <w:lang w:val="uk-UA" w:eastAsia="ru-RU"/>
+        </w:rPr>
+        <w:t xml:space="preserve">, </w:t>
+      </w:r>
+      <w:r>
+        <w:rPr>
+          <w:noProof/>
+          <w:lang w:val="uk-UA" w:eastAsia="ru-RU"/>
+        </w:rPr>
+        <w:t>тому саме його матиме використовувати сервер</w:t>
+      </w:r>
+      <w:r>
+        <w:rPr>
+          <w:noProof/>
+          <w:lang w:val="uk-UA" w:eastAsia="ru-RU"/>
+        </w:rPr>
+        <w:t>.</w:t>
+      </w:r>
+    </w:p>
+    <w:p>
+      <w:pPr>
+        <w:ind w:firstLine="708"/>
+        <w:rPr>
+          <w:noProof/>
+          <w:lang w:val="uk-UA" w:eastAsia="ru-RU"/>
+        </w:rPr>
+      </w:pPr>
+      <w:r>
+        <w:rPr>
+          <w:noProof/>
+          <w:lang w:val="uk-UA" w:eastAsia="ru-RU"/>
+        </w:rPr>
+        <w:lastRenderedPageBreak/>
+        <w:t xml:space="preserve">Проте сам по собі модуль </w:t>
+      </w:r>
+      <w:r>
+        <w:rPr>
+          <w:noProof/>
+          <w:lang w:val="en-US" w:eastAsia="ru-RU"/>
+        </w:rPr>
+        <w:t>ESP8266</w:t>
+      </w:r>
+      <w:r>
+        <w:rPr>
+          <w:noProof/>
+          <w:lang w:val="uk-UA" w:eastAsia="ru-RU"/>
+        </w:rPr>
+        <w:t xml:space="preserve"> не </w:t>
+      </w:r>
+      <w:r>
+        <w:rPr>
+          <w:noProof/>
+          <w:lang w:val="uk-UA" w:eastAsia="ru-RU"/>
+        </w:rPr>
+        <w:t xml:space="preserve">може з’єднуватись по </w:t>
+      </w:r>
+      <w:r>
+        <w:rPr>
+          <w:noProof/>
+          <w:lang w:val="en-US" w:eastAsia="ru-RU"/>
+        </w:rPr>
+        <w:t>USB</w:t>
+      </w:r>
+      <w:r>
+        <w:rPr>
+          <w:noProof/>
+          <w:lang w:val="uk-UA" w:eastAsia="ru-RU"/>
+        </w:rPr>
+        <w:t xml:space="preserve">, бо потребує іншогої напруги живлення (3,3 В, а для </w:t>
+      </w:r>
+      <w:r>
+        <w:rPr>
+          <w:noProof/>
+          <w:lang w:val="en-US" w:eastAsia="ru-RU"/>
+        </w:rPr>
+        <w:t xml:space="preserve">USB </w:t>
+      </w:r>
+      <w:r>
+        <w:rPr>
+          <w:noProof/>
+          <w:lang w:val="uk-UA" w:eastAsia="ru-RU"/>
+        </w:rPr>
+        <w:t>застосовується 5 В) та розрахований на інший протокол обміну даними (</w:t>
+      </w:r>
+      <w:r>
+        <w:rPr>
+          <w:noProof/>
+          <w:lang w:val="en-US" w:eastAsia="ru-RU"/>
+        </w:rPr>
+        <w:t>UART</w:t>
+      </w:r>
+      <w:r>
+        <w:rPr>
+          <w:noProof/>
+          <w:lang w:val="uk-UA" w:eastAsia="ru-RU"/>
+        </w:rPr>
+        <w:t>)</w:t>
+      </w:r>
+      <w:r>
+        <w:rPr>
+          <w:noProof/>
+          <w:lang w:val="en-US" w:eastAsia="ru-RU"/>
+        </w:rPr>
+        <w:t xml:space="preserve">. </w:t>
+      </w:r>
+      <w:r>
+        <w:rPr>
+          <w:noProof/>
+          <w:lang w:val="uk-UA" w:eastAsia="ru-RU"/>
+        </w:rPr>
+        <w:t>Для вирішення даної проблеми існують плати-перехідники</w:t>
+      </w:r>
+      <w:r>
+        <w:rPr>
+          <w:noProof/>
+          <w:lang w:val="uk-UA" w:eastAsia="ru-RU"/>
+        </w:rPr>
+        <w:t xml:space="preserve"> </w:t>
+      </w:r>
+      <w:r>
+        <w:rPr>
+          <w:noProof/>
+          <w:lang w:val="uk-UA" w:eastAsia="ru-RU"/>
+        </w:rPr>
+        <w:t>(</w:t>
+      </w:r>
+      <w:r>
+        <w:rPr>
+          <w:i/>
+          <w:noProof/>
+          <w:lang w:val="uk-UA" w:eastAsia="ru-RU"/>
+        </w:rPr>
+        <w:t>Рисунок 1</w:t>
+      </w:r>
+      <w:r>
+        <w:rPr>
+          <w:noProof/>
+          <w:lang w:val="uk-UA" w:eastAsia="ru-RU"/>
+        </w:rPr>
+        <w:t>)</w:t>
+      </w:r>
+      <w:r>
+        <w:rPr>
+          <w:noProof/>
+          <w:lang w:val="uk-UA" w:eastAsia="ru-RU"/>
+        </w:rPr>
+        <w:t xml:space="preserve">, на які </w:t>
+      </w:r>
+      <w:r>
+        <w:rPr>
+          <w:noProof/>
+          <w:lang w:val="en-US" w:eastAsia="ru-RU"/>
+        </w:rPr>
+        <w:t>WiFi-</w:t>
+      </w:r>
+      <w:r>
+        <w:rPr>
+          <w:noProof/>
+          <w:lang w:val="uk-UA" w:eastAsia="ru-RU"/>
+        </w:rPr>
+        <w:t>модулі впаю</w:t>
+      </w:r>
+      <w:r>
+        <w:rPr>
+          <w:noProof/>
+          <w:lang w:val="uk-UA" w:eastAsia="ru-RU"/>
+        </w:rPr>
+        <w:t xml:space="preserve">ються початково, </w:t>
+      </w:r>
+      <w:r>
+        <w:rPr>
+          <w:noProof/>
+          <w:lang w:val="uk-UA" w:eastAsia="ru-RU"/>
+        </w:rPr>
+        <w:t>на заводі.</w:t>
+      </w:r>
+      <w:r>
+        <w:rPr>
+          <w:noProof/>
+          <w:lang w:val="uk-UA" w:eastAsia="ru-RU"/>
+        </w:rPr>
+        <w:t xml:space="preserve"> Такий комплекс вже повністю готовий до програмування та подальшої роботи.</w:t>
+      </w:r>
+    </w:p>
+    <w:p>
+      <w:pPr>
+        <w:ind w:firstLine="708"/>
+        <w:rPr>
+          <w:noProof/>
+          <w:lang w:val="uk-UA" w:eastAsia="ru-RU"/>
+        </w:rPr>
+      </w:pPr>
+      <w:r>
+        <w:rPr>
+          <w:noProof/>
+          <w:lang w:val="uk-UA" w:eastAsia="ru-RU"/>
+        </w:rPr>
+        <w:t xml:space="preserve">Отже, тепер </w:t>
+      </w:r>
+      <w:r>
+        <w:rPr>
+          <w:noProof/>
+          <w:lang w:val="uk-UA" w:eastAsia="ru-RU"/>
+        </w:rPr>
+        <w:t>частина системи, периферична до комп’ютера доповідача</w:t>
+      </w:r>
+      <w:r>
+        <w:rPr>
+          <w:noProof/>
+          <w:lang w:val="uk-UA" w:eastAsia="ru-RU"/>
+        </w:rPr>
+        <w:t>,</w:t>
+      </w:r>
+      <w:r>
+        <w:rPr>
+          <w:noProof/>
+          <w:lang w:val="uk-UA" w:eastAsia="ru-RU"/>
+        </w:rPr>
+        <w:t xml:space="preserve"> визначена</w:t>
+      </w:r>
+      <w:r>
+        <w:rPr>
+          <w:noProof/>
+          <w:lang w:val="uk-UA" w:eastAsia="ru-RU"/>
+        </w:rPr>
+        <w:t>.</w:t>
+      </w:r>
+    </w:p>
+    <w:p>
+      <w:pPr>
+        <w:keepNext/>
+        <w:spacing w:after="0" w:line="240" w:lineRule="auto"/>
+      </w:pPr>
+      <w:r>
+        <w:rPr>
+          <w:noProof/>
+          <w:lang w:eastAsia="ru-RU"/>
+        </w:rPr>
+        <w:drawing>
+          <wp:inline distT="0" distB="0" distL="0" distR="0" wp14:anchorId="06F5B93A" wp14:editId="1BCF9DBF">
+            <wp:extent cx="5940425" cy="3365500"/>
+            <wp:effectExtent l="0" t="0" r="3175" b="6350"/>
+            <wp:docPr id="5" name="Рисунок 5"/>
+            <wp:cNvGraphicFramePr>
+              <a:graphicFrameLocks xmlns:a="http://schemas.openxmlformats.org/drawingml/2006/main" noChangeAspect="1"/>
+            </wp:cNvGraphicFramePr>
+            <a:graphic xmlns:a="http://schemas.openxmlformats.org/drawingml/2006/main">
+              <a:graphicData uri="http://schemas.openxmlformats.org/drawingml/2006/picture">
+                <pic:pic xmlns:pic="http://schemas.openxmlformats.org/drawingml/2006/picture">
+                  <pic:nvPicPr>
+                    <pic:cNvPr id="1" name=""/>
+                    <pic:cNvPicPr/>
+                  </pic:nvPicPr>
+                  <pic:blipFill>
+                    <a:blip r:embed="rId13"/>
+                    <a:stretch>
+                      <a:fillRect/>
+                    </a:stretch>
+                  </pic:blipFill>
+                  <pic:spPr>
+                    <a:xfrm>
+                      <a:off x="0" y="0"/>
+                      <a:ext cx="5940425" cy="3365500"/>
+                    </a:xfrm>
+                    <a:prstGeom prst="rect">
+                      <a:avLst/>
+                    </a:prstGeom>
+                  </pic:spPr>
+                </pic:pic>
+              </a:graphicData>
+            </a:graphic>
+          </wp:inline>
+        </w:drawing>
+      </w:r>
+    </w:p>
+    <w:p>
+      <w:pPr>
+        <w:pStyle w:val="a8"/>
+        <w:jc w:val="center"/>
+      </w:pPr>
+      <w:r>
+        <w:t xml:space="preserve">Рисунок </w:t>
+      </w:r>
+      <w:fldSimple w:instr=" SEQ Рисунок \* ARABIC ">
+        <w:r>
+          <w:rPr>
+            <w:noProof/>
+          </w:rPr>
+          <w:t>2</w:t>
+        </w:r>
+      </w:fldSimple>
+      <w:r>
+        <w:rPr>
+          <w:lang w:val="uk-UA"/>
+        </w:rPr>
+        <w:t xml:space="preserve">. </w:t>
+      </w:r>
+      <w:r>
+        <w:rPr>
+          <w:lang w:val="uk-UA"/>
+        </w:rPr>
+        <w:t>Загальна с</w:t>
+      </w:r>
+      <w:r>
+        <w:rPr>
+          <w:lang w:val="uk-UA"/>
+        </w:rPr>
+        <w:t>труктура системи</w:t>
+      </w:r>
+    </w:p>
+    <w:p>
+      <w:pPr>
+        <w:pStyle w:val="3"/>
+        <w:rPr>
+          <w:noProof/>
+          <w:lang w:val="uk-UA" w:eastAsia="ru-RU"/>
+        </w:rPr>
+      </w:pPr>
+      <w:r>
+        <w:rPr>
+          <w:noProof/>
+          <w:lang w:eastAsia="ru-RU"/>
+        </w:rPr>
+        <w:br w:type="page"/>
+      </w:r>
+      <w:bookmarkStart w:id="6" w:name="_Toc70794836"/>
+      <w:r>
+        <w:rPr>
+          <w:noProof/>
+          <w:lang w:val="uk-UA" w:eastAsia="ru-RU"/>
+        </w:rPr>
+        <w:lastRenderedPageBreak/>
+        <w:t>Пульти</w:t>
+      </w:r>
+      <w:bookmarkEnd w:id="6"/>
+    </w:p>
+    <w:p>
+      <w:pPr>
+        <w:keepNext/>
+      </w:pPr>
+      <w:r>
+        <w:rPr>
+          <w:noProof/>
+          <w:lang w:eastAsia="ru-RU"/>
+        </w:rPr>
+        <w:drawing>
+          <wp:inline distT="0" distB="0" distL="0" distR="0" wp14:anchorId="28D46E4E" wp14:editId="6155FA86">
+            <wp:extent cx="5696646" cy="6410325"/>
+            <wp:effectExtent l="0" t="0" r="0" b="0"/>
+            <wp:docPr id="14" name="Рисунок 14"/>
+            <wp:cNvGraphicFramePr>
+              <a:graphicFrameLocks xmlns:a="http://schemas.openxmlformats.org/drawingml/2006/main" noChangeAspect="1"/>
+            </wp:cNvGraphicFramePr>
+            <a:graphic xmlns:a="http://schemas.openxmlformats.org/drawingml/2006/main">
+              <a:graphicData uri="http://schemas.openxmlformats.org/drawingml/2006/picture">
+                <pic:pic xmlns:pic="http://schemas.openxmlformats.org/drawingml/2006/picture">
+                  <pic:nvPicPr>
+                    <pic:cNvPr id="1" name=""/>
+                    <pic:cNvPicPr/>
+                  </pic:nvPicPr>
+                  <pic:blipFill>
+                    <a:blip r:embed="rId14"/>
+                    <a:stretch>
+                      <a:fillRect/>
+                    </a:stretch>
+                  </pic:blipFill>
+                  <pic:spPr>
+                    <a:xfrm>
+                      <a:off x="0" y="0"/>
+                      <a:ext cx="5698741" cy="6412682"/>
+                    </a:xfrm>
+                    <a:prstGeom prst="rect">
+                      <a:avLst/>
+                    </a:prstGeom>
+                  </pic:spPr>
+                </pic:pic>
+              </a:graphicData>
+            </a:graphic>
+          </wp:inline>
+        </w:drawing>
+      </w:r>
+      <w:bookmarkStart w:id="7" w:name="_GoBack"/>
+      <w:bookmarkEnd w:id="7"/>
+    </w:p>
+    <w:p>
+      <w:pPr>
+        <w:pStyle w:val="a8"/>
+        <w:jc w:val="center"/>
+      </w:pPr>
+      <w:r>
+        <w:t xml:space="preserve">Рисунок </w:t>
+      </w:r>
+      <w:fldSimple w:instr=" SEQ Рисунок \* ARABIC ">
+        <w:r>
+          <w:rPr>
+            <w:noProof/>
+          </w:rPr>
+          <w:t>3</w:t>
+        </w:r>
+      </w:fldSimple>
+      <w:r>
+        <w:rPr>
+          <w:lang w:val="uk-UA"/>
+        </w:rPr>
+        <w:t>. Схема пульта</w:t>
+      </w:r>
+    </w:p>
+    <w:p>
+      <w:pPr>
+        <w:rPr>
+          <w:noProof/>
+          <w:lang w:val="uk-UA" w:eastAsia="ru-RU"/>
+        </w:rPr>
+      </w:pPr>
+      <w:r>
+        <w:rPr>
+          <w:lang w:val="uk-UA" w:eastAsia="ru-RU"/>
+        </w:rPr>
+        <w:br w:type="page"/>
+      </w:r>
+      <w:bookmarkStart w:id="8" w:name="_Toc70794837"/>
+      <w:r>
+        <w:rPr>
+          <w:noProof/>
+          <w:lang w:val="uk-UA" w:eastAsia="ru-RU"/>
+        </w:rPr>
+        <w:lastRenderedPageBreak/>
+        <w:t>Сервер</w:t>
+      </w:r>
+      <w:bookmarkEnd w:id="8"/>
+    </w:p>
+    <w:p>
+      <w:pPr>
+        <w:spacing w:after="0" w:line="240" w:lineRule="auto"/>
+        <w:rPr>
+          <w:rFonts w:eastAsiaTheme="majorEastAsia" w:cstheme="majorBidi"/>
+          <w:b/>
+          <w:noProof/>
+          <w:sz w:val="32"/>
+          <w:szCs w:val="24"/>
+          <w:lang w:val="uk-UA" w:eastAsia="ru-RU"/>
+        </w:rPr>
+      </w:pPr>
+      <w:r>
+        <w:rPr>
+          <w:noProof/>
+          <w:lang w:val="uk-UA" w:eastAsia="ru-RU"/>
+        </w:rPr>
+        <w:br w:type="page"/>
+      </w:r>
+    </w:p>
+    <w:p>
+      <w:pPr>
+        <w:pStyle w:val="2"/>
+      </w:pPr>
+      <w:bookmarkStart w:id="9" w:name="_Toc70794838"/>
+      <w:r>
+        <w:rPr>
+          <w:lang w:val="uk-UA"/>
+        </w:rPr>
+        <w:lastRenderedPageBreak/>
+        <w:t>Створення програмного забезпечення</w:t>
+      </w:r>
+      <w:bookmarkEnd w:id="9"/>
+    </w:p>
+    <w:p>
+      <w:pPr>
+        <w:rPr>
+          <w:lang w:val="uk-UA"/>
+        </w:rPr>
+      </w:pPr>
+      <w:r>
+        <w:br w:type="page"/>
+      </w:r>
+    </w:p>
+    <w:p>
+      <w:pPr>
+        <w:pStyle w:val="2"/>
+      </w:pPr>
+      <w:bookmarkStart w:id="10" w:name="_Toc70794839"/>
+      <w:r>
+        <w:lastRenderedPageBreak/>
+        <w:t>Створення засобів автоматизації</w:t>
+      </w:r>
+      <w:bookmarkEnd w:id="10"/>
+      <w:r>
+        <w:br w:type="page"/>
+      </w:r>
+    </w:p>
+    <w:p>
+      <w:pPr>
+        <w:pStyle w:val="1"/>
+      </w:pPr>
+      <w:bookmarkStart w:id="11" w:name="_Toc70794840"/>
+      <w:r>
+        <w:lastRenderedPageBreak/>
+        <w:t>Висновок</w:t>
+      </w:r>
+      <w:bookmarkEnd w:id="11"/>
+    </w:p>
+    <w:p>
+      <w:pPr>
+        <w:ind w:firstLine="708"/>
+        <w:rPr>
+          <w:lang w:val="uk-UA"/>
+        </w:rPr>
+      </w:pPr>
+      <w:r>
+        <w:rPr>
+          <w:lang w:val="uk-UA"/>
+        </w:rPr>
+        <w:t xml:space="preserve">Я створив систему бездротового пультового голосування, інтегровану в програму </w:t>
+      </w:r>
+      <w:r>
+        <w:rPr>
+          <w:lang w:val="en-US"/>
+        </w:rPr>
+        <w:t xml:space="preserve">Microsoft </w:t>
+      </w:r>
+      <w:r>
+        <w:rPr>
+          <w:lang w:val="en-US"/>
+        </w:rPr>
+        <w:t>PowerPoint</w:t>
+      </w:r>
+      <w:r>
+        <w:rPr>
+          <w:lang w:val="uk-UA"/>
+        </w:rPr>
+        <w:t>. Найкраще така система підходить для аналізу якості сприйняття інформації аудиторією та для скринінгового  бліц-опитування, коли користуватися власними гаджетами учасникам заборонено.</w:t>
+      </w:r>
+    </w:p>
+    <w:p>
+      <w:pPr>
+        <w:ind w:firstLine="708"/>
+        <w:rPr>
+          <w:lang w:val="uk-UA"/>
+        </w:rPr>
+      </w:pPr>
+      <w:r>
+        <w:rPr>
+          <w:lang w:val="uk-UA"/>
+        </w:rPr>
+        <w:t>Під час виконання свого проекту я оволодів такими технологіям</w:t>
+      </w:r>
+      <w:r>
+        <w:rPr>
+          <w:lang w:val="uk-UA"/>
+        </w:rPr>
+        <w:t>и та знаннями:</w:t>
       </w:r>
     </w:p>
     <w:p>
@@ -2400,7 +2824,7 @@
         <w:pStyle w:val="ad"/>
         <w:numPr>
           <w:ilvl w:val="0"/>
-          <w:numId w:val="2"/>
+          <w:numId w:val="3"/>
         </w:numPr>
         <w:rPr>
           <w:lang w:val="uk-UA"/>
@@ -2410,25 +2834,13 @@
         <w:rPr>
           <w:lang w:val="uk-UA"/>
         </w:rPr>
-        <w:t>особливос</w:t>
-      </w:r>
-      <w:r>
-        <w:rPr>
-          <w:lang w:val="uk-UA"/>
-        </w:rPr>
-        <w:t xml:space="preserve">тями роботи мікроконтролера </w:t>
+        <w:t xml:space="preserve">мовою програмування </w:t>
       </w:r>
       <w:r>
         <w:rPr>
           <w:lang w:val="en-US"/>
         </w:rPr>
-        <w:t>ESP8266</w:t>
-      </w:r>
-      <w:r>
-        <w:rPr>
-          <w:lang w:val="uk-UA"/>
-        </w:rPr>
-        <w:t>;</w:t>
+        <w:t>VBA;</w:t>
       </w:r>
     </w:p>
     <w:p>
@@ -2436,35 +2848,29 @@
         <w:pStyle w:val="ad"/>
         <w:numPr>
           <w:ilvl w:val="0"/>
-          <w:numId w:val="2"/>
+          <w:numId w:val="3"/>
         </w:numPr>
         <w:rPr>
           <w:lang w:val="uk-UA"/>
         </w:rPr>
       </w:pPr>
       <w:r>
-        <w:rPr>
-          <w:lang w:val="uk-UA"/>
-        </w:rPr>
-        <w:t xml:space="preserve">особливостями програмування мікроконтролерів мовою </w:t>
+        <w:t>інструмент</w:t>
+      </w:r>
+      <w:r>
+        <w:rPr>
+          <w:lang w:val="uk-UA"/>
+        </w:rPr>
+        <w:t>ами розробників для</w:t>
+      </w:r>
+      <w:r>
+        <w:t xml:space="preserve"> </w:t>
       </w:r>
       <w:r>
         <w:rPr>
           <w:lang w:val="en-US"/>
         </w:rPr>
-        <w:t xml:space="preserve">C++ </w:t>
-      </w:r>
-      <w:r>
-        <w:rPr>
-          <w:lang w:val="uk-UA"/>
-        </w:rPr>
-        <w:t xml:space="preserve">у середовищі </w:t>
-      </w:r>
-      <w:r>
-        <w:rPr>
-          <w:lang w:val="en-US"/>
-        </w:rPr>
-        <w:t>Arduino IDE;</w:t>
+        <w:t>Microsoft Office;</w:t>
       </w:r>
     </w:p>
     <w:p>
@@ -2472,7 +2878,7 @@
         <w:pStyle w:val="ad"/>
         <w:numPr>
           <w:ilvl w:val="0"/>
-          <w:numId w:val="2"/>
+          <w:numId w:val="3"/>
         </w:numPr>
         <w:rPr>
           <w:lang w:val="uk-UA"/>
@@ -2482,21 +2888,40 @@
         <w:rPr>
           <w:lang w:val="uk-UA"/>
         </w:rPr>
-        <w:t xml:space="preserve">системою контролю версій </w:t>
-      </w:r>
-      <w:proofErr w:type="spellStart"/>
+        <w:t xml:space="preserve">протоколами </w:t>
+      </w:r>
       <w:r>
         <w:rPr>
           <w:lang w:val="en-US"/>
         </w:rPr>
-        <w:t>Git</w:t>
-      </w:r>
-      <w:proofErr w:type="spellEnd"/>
+        <w:t>Wi</w:t>
+      </w:r>
+      <w:r>
+        <w:rPr>
+          <w:lang w:val="uk-UA"/>
+        </w:rPr>
+        <w:t>-</w:t>
+      </w:r>
       <w:r>
         <w:rPr>
           <w:lang w:val="en-US"/>
         </w:rPr>
-        <w:t>;</w:t>
+        <w:t xml:space="preserve">Fi, HTTP </w:t>
+      </w:r>
+      <w:r>
+        <w:t xml:space="preserve">та </w:t>
+      </w:r>
+      <w:r>
+        <w:rPr>
+          <w:lang w:val="uk-UA"/>
+        </w:rPr>
+        <w:t xml:space="preserve">форматом збереження даних </w:t>
+      </w:r>
+      <w:r>
+        <w:rPr>
+          <w:lang w:val="en-US"/>
+        </w:rPr>
+        <w:t>JSON;</w:t>
       </w:r>
     </w:p>
     <w:p>
@@ -2504,7 +2929,7 @@
         <w:pStyle w:val="ad"/>
         <w:numPr>
           <w:ilvl w:val="0"/>
-          <w:numId w:val="2"/>
+          <w:numId w:val="3"/>
         </w:numPr>
         <w:rPr>
           <w:lang w:val="uk-UA"/>
@@ -2514,27 +2939,19 @@
         <w:rPr>
           <w:lang w:val="uk-UA"/>
         </w:rPr>
-        <w:t xml:space="preserve">онлайн-сервісом </w:t>
-      </w:r>
-      <w:proofErr w:type="spellStart"/>
-      <w:r>
-        <w:rPr>
-          <w:lang w:val="uk-UA"/>
-        </w:rPr>
-        <w:t>хостингу</w:t>
-      </w:r>
-      <w:proofErr w:type="spellEnd"/>
-      <w:r>
-        <w:rPr>
-          <w:lang w:val="uk-UA"/>
-        </w:rPr>
-        <w:t xml:space="preserve"> проектів </w:t>
+        <w:t xml:space="preserve">особливостями роботи мікроконтролера </w:t>
       </w:r>
       <w:r>
         <w:rPr>
           <w:lang w:val="en-US"/>
         </w:rPr>
-        <w:t>GitHub;</w:t>
+        <w:t>ESP8266</w:t>
+      </w:r>
+      <w:r>
+        <w:rPr>
+          <w:lang w:val="uk-UA"/>
+        </w:rPr>
+        <w:t>;</w:t>
       </w:r>
     </w:p>
     <w:p>
@@ -2542,88 +2959,41 @@
         <w:pStyle w:val="ad"/>
         <w:numPr>
           <w:ilvl w:val="0"/>
-          <w:numId w:val="2"/>
+          <w:numId w:val="3"/>
         </w:numPr>
         <w:rPr>
           <w:lang w:val="uk-UA"/>
         </w:rPr>
       </w:pPr>
-      <w:proofErr w:type="spellStart"/>
-      <w:r>
-        <w:t>мовою</w:t>
-      </w:r>
-      <w:proofErr w:type="spellEnd"/>
-      <w:r>
-        <w:t xml:space="preserve"> </w:t>
-      </w:r>
-      <w:proofErr w:type="spellStart"/>
-      <w:r>
-        <w:t>розм</w:t>
-      </w:r>
-      <w:r>
-        <w:rPr>
-          <w:lang w:val="uk-UA"/>
-        </w:rPr>
-        <w:t>ітки</w:t>
-      </w:r>
-      <w:proofErr w:type="spellEnd"/>
-      <w:r>
-        <w:rPr>
-          <w:lang w:val="uk-UA"/>
-        </w:rPr>
-        <w:t xml:space="preserve"> </w:t>
+      <w:r>
+        <w:rPr>
+          <w:lang w:val="uk-UA"/>
+        </w:rPr>
+        <w:t xml:space="preserve">особливостями програмування мікроконтролерів мовою </w:t>
       </w:r>
       <w:r>
         <w:rPr>
           <w:lang w:val="en-US"/>
         </w:rPr>
-        <w:t xml:space="preserve">Markdown </w:t>
-      </w:r>
-      <w:r>
-        <w:t xml:space="preserve">для </w:t>
-      </w:r>
-      <w:r>
-        <w:rPr>
-          <w:lang w:val="uk-UA"/>
-        </w:rPr>
-        <w:t xml:space="preserve">опису та </w:t>
-      </w:r>
-      <w:proofErr w:type="spellStart"/>
-      <w:r>
-        <w:t>документац</w:t>
-      </w:r>
-      <w:r>
-        <w:rPr>
-          <w:lang w:val="uk-UA"/>
-        </w:rPr>
-        <w:t>ії</w:t>
-      </w:r>
-      <w:proofErr w:type="spellEnd"/>
-      <w:r>
-        <w:rPr>
-          <w:lang w:val="uk-UA"/>
-        </w:rPr>
-        <w:t xml:space="preserve"> проектів,</w:t>
-      </w:r>
-    </w:p>
-    <w:p>
-      <w:pPr>
-        <w:ind w:left="708"/>
-        <w:rPr>
-          <w:lang w:val="uk-UA"/>
-        </w:rPr>
-      </w:pPr>
-      <w:r>
-        <w:rPr>
-          <w:lang w:val="uk-UA"/>
-        </w:rPr>
-        <w:t>а тако</w:t>
-      </w:r>
-      <w:r>
-        <w:rPr>
-          <w:lang w:val="uk-UA"/>
-        </w:rPr>
-        <w:t>ж я здобув такі навички:</w:t>
+        <w:t xml:space="preserve">C++ </w:t>
+      </w:r>
+      <w:r>
+        <w:rPr>
+          <w:lang w:val="uk-UA"/>
+        </w:rPr>
+        <w:t>у середо</w:t>
+      </w:r>
+      <w:r>
+        <w:rPr>
+          <w:lang w:val="uk-UA"/>
+        </w:rPr>
+        <w:t xml:space="preserve">вищі </w:t>
+      </w:r>
+      <w:r>
+        <w:rPr>
+          <w:lang w:val="en-US"/>
+        </w:rPr>
+        <w:t>Arduino IDE;</w:t>
       </w:r>
     </w:p>
     <w:p>
@@ -2631,7 +3001,7 @@
         <w:pStyle w:val="ad"/>
         <w:numPr>
           <w:ilvl w:val="0"/>
-          <w:numId w:val="2"/>
+          <w:numId w:val="3"/>
         </w:numPr>
         <w:rPr>
           <w:lang w:val="uk-UA"/>
@@ -2641,7 +3011,13 @@
         <w:rPr>
           <w:lang w:val="uk-UA"/>
         </w:rPr>
-        <w:t>конструювання електронних схем за допомогою онлайн-сервісів на основі знань фізики;</w:t>
+        <w:t xml:space="preserve">системою контролю версій </w:t>
+      </w:r>
+      <w:r>
+        <w:rPr>
+          <w:lang w:val="en-US"/>
+        </w:rPr>
+        <w:t>Git;</w:t>
       </w:r>
     </w:p>
     <w:p>
@@ -2649,7 +3025,7 @@
         <w:pStyle w:val="ad"/>
         <w:numPr>
           <w:ilvl w:val="0"/>
-          <w:numId w:val="2"/>
+          <w:numId w:val="3"/>
         </w:numPr>
         <w:rPr>
           <w:lang w:val="uk-UA"/>
@@ -2659,7 +3035,13 @@
         <w:rPr>
           <w:lang w:val="uk-UA"/>
         </w:rPr>
-        <w:t>написання та налагодження програмного коду;</w:t>
+        <w:t xml:space="preserve">онлайн-сервісом хостингу проектів </w:t>
+      </w:r>
+      <w:r>
+        <w:rPr>
+          <w:lang w:val="en-US"/>
+        </w:rPr>
+        <w:t>GitHub;</w:t>
       </w:r>
     </w:p>
     <w:p>
@@ -2667,17 +3049,55 @@
         <w:pStyle w:val="ad"/>
         <w:numPr>
           <w:ilvl w:val="0"/>
-          <w:numId w:val="2"/>
+          <w:numId w:val="3"/>
         </w:numPr>
         <w:rPr>
           <w:lang w:val="uk-UA"/>
         </w:rPr>
       </w:pPr>
       <w:r>
-        <w:rPr>
-          <w:lang w:val="uk-UA"/>
-        </w:rPr>
-        <w:t>створення комп’ютерних систем;</w:t>
+        <w:t>мовою розм</w:t>
+      </w:r>
+      <w:r>
+        <w:rPr>
+          <w:lang w:val="uk-UA"/>
+        </w:rPr>
+        <w:t xml:space="preserve">ітки </w:t>
+      </w:r>
+      <w:r>
+        <w:rPr>
+          <w:lang w:val="en-US"/>
+        </w:rPr>
+        <w:t xml:space="preserve">Markdown </w:t>
+      </w:r>
+      <w:r>
+        <w:t xml:space="preserve">для </w:t>
+      </w:r>
+      <w:r>
+        <w:rPr>
+          <w:lang w:val="uk-UA"/>
+        </w:rPr>
+        <w:t xml:space="preserve">опису та </w:t>
+      </w:r>
+      <w:r>
+        <w:t>документац</w:t>
+      </w:r>
+      <w:r>
+        <w:rPr>
+          <w:lang w:val="uk-UA"/>
+        </w:rPr>
+        <w:t>ії проектів,</w:t>
+      </w:r>
+    </w:p>
+    <w:p>
+      <w:pPr>
+        <w:ind w:left="708"/>
+      </w:pPr>
+      <w:r>
+        <w:rPr>
+          <w:lang w:val="uk-UA"/>
+        </w:rPr>
+        <w:t>також я здобув такі навички:</w:t>
       </w:r>
     </w:p>
     <w:p>
@@ -2685,7 +3105,7 @@
         <w:pStyle w:val="ad"/>
         <w:numPr>
           <w:ilvl w:val="0"/>
-          <w:numId w:val="2"/>
+          <w:numId w:val="3"/>
         </w:numPr>
         <w:rPr>
           <w:lang w:val="uk-UA"/>
@@ -2695,21 +3115,13 @@
         <w:rPr>
           <w:lang w:val="uk-UA"/>
         </w:rPr>
-        <w:t xml:space="preserve">автоматизації своєї роботи за допомогою </w:t>
-      </w:r>
-      <w:proofErr w:type="spellStart"/>
-      <w:r>
-        <w:rPr>
-          <w:lang w:val="uk-UA"/>
-        </w:rPr>
-        <w:t>скриптових</w:t>
-      </w:r>
-      <w:proofErr w:type="spellEnd"/>
-      <w:r>
-        <w:rPr>
-          <w:lang w:val="uk-UA"/>
-        </w:rPr>
-        <w:t xml:space="preserve"> мов програмування;</w:t>
+        <w:t xml:space="preserve">конструювання електронних схем за допомогою онлайн-сервісів на основі знань </w:t>
+      </w:r>
+      <w:r>
+        <w:rPr>
+          <w:lang w:val="uk-UA"/>
+        </w:rPr>
+        <w:t>фізики;</w:t>
       </w:r>
     </w:p>
     <w:p>
@@ -2717,7 +3129,7 @@
         <w:pStyle w:val="ad"/>
         <w:numPr>
           <w:ilvl w:val="0"/>
-          <w:numId w:val="2"/>
+          <w:numId w:val="3"/>
         </w:numPr>
         <w:rPr>
           <w:lang w:val="uk-UA"/>
@@ -2727,7 +3139,61 @@
         <w:rPr>
           <w:lang w:val="uk-UA"/>
         </w:rPr>
-        <w:t>виявлення недоліків сторонніх програм та їх обхід,</w:t>
+        <w:t>написання та налагодження програмного коду;</w:t>
+      </w:r>
+    </w:p>
+    <w:p>
+      <w:pPr>
+        <w:pStyle w:val="ad"/>
+        <w:numPr>
+          <w:ilvl w:val="0"/>
+          <w:numId w:val="3"/>
+        </w:numPr>
+        <w:rPr>
+          <w:lang w:val="uk-UA"/>
+        </w:rPr>
+      </w:pPr>
+      <w:r>
+        <w:rPr>
+          <w:lang w:val="uk-UA"/>
+        </w:rPr>
+        <w:t>створення комп’ютерних систем;</w:t>
+      </w:r>
+    </w:p>
+    <w:p>
+      <w:pPr>
+        <w:pStyle w:val="ad"/>
+        <w:numPr>
+          <w:ilvl w:val="0"/>
+          <w:numId w:val="3"/>
+        </w:numPr>
+        <w:rPr>
+          <w:lang w:val="uk-UA"/>
+        </w:rPr>
+      </w:pPr>
+      <w:r>
+        <w:rPr>
+          <w:lang w:val="uk-UA"/>
+        </w:rPr>
+        <w:t>автоматизації своєї роботи за допомогою скриптових мов програмування;</w:t>
+      </w:r>
+    </w:p>
+    <w:p>
+      <w:pPr>
+        <w:pStyle w:val="ad"/>
+        <w:numPr>
+          <w:ilvl w:val="0"/>
+          <w:numId w:val="3"/>
+        </w:numPr>
+        <w:rPr>
+          <w:lang w:val="uk-UA"/>
+        </w:rPr>
+      </w:pPr>
+      <w:r>
+        <w:rPr>
+          <w:lang w:val="uk-UA"/>
+        </w:rPr>
+        <w:t>виявлення недоліків сторонніх програм та їх обхід або виправлення,</w:t>
       </w:r>
     </w:p>
     <w:p>
@@ -2738,7 +3204,13 @@
         <w:rPr>
           <w:lang w:val="uk-UA"/>
         </w:rPr>
-        <w:t xml:space="preserve">і до того ж я поглибив свої знання мов програмування </w:t>
+        <w:t>і до того ж я поглибив свої знання м</w:t>
+      </w:r>
+      <w:r>
+        <w:rPr>
+          <w:lang w:val="uk-UA"/>
+        </w:rPr>
+        <w:t xml:space="preserve">ов програмування </w:t>
       </w:r>
       <w:r>
         <w:rPr>
@@ -2763,7 +3235,7 @@
       </w:r>
     </w:p>
     <w:sectPr>
-      <w:footerReference w:type="default" r:id="rId8"/>
+      <w:footerReference w:type="default" r:id="rId15"/>
       <w:pgSz w:w="11906" w:h="16838"/>
       <w:pgMar w:top="1134" w:right="850" w:bottom="1134" w:left="1701" w:header="0" w:footer="708" w:gutter="0"/>
       <w:cols w:space="720"/>
@@ -2804,7 +3276,7 @@
 <w:ftr xmlns:wpc="http://schemas.microsoft.com/office/word/2010/wordprocessingCanvas" xmlns:cx="http://schemas.microsoft.com/office/drawing/2014/chartex" xmlns:mc="http://schemas.openxmlformats.org/markup-compatibility/2006" xmlns:o="urn:schemas-microsoft-com:office:office" xmlns:r="http://schemas.openxmlformats.org/officeDocument/2006/relationships" xmlns:m="http://schemas.openxmlformats.org/officeDocument/2006/math" xmlns:v="urn:schemas-microsoft-com:vml" xmlns:wp14="http://schemas.microsoft.com/office/word/2010/wordprocessingDrawing" xmlns:wp="http://schemas.openxmlformats.org/drawingml/2006/wordprocessingDrawing" xmlns:w10="urn:schemas-microsoft-com:office:word" xmlns:w="http://schemas.openxmlformats.org/wordprocessingml/2006/main" xmlns:w14="http://schemas.microsoft.com/office/word/2010/wordml" xmlns:w15="http://schemas.microsoft.com/office/word/2012/wordml" xmlns:w16se="http://schemas.microsoft.com/office/word/2015/wordml/symex" xmlns:wpg="http://schemas.microsoft.com/office/word/2010/wordprocessingGroup" xmlns:wpi="http://schemas.microsoft.com/office/word/2010/wordprocessingInk" xmlns:wne="http://schemas.microsoft.com/office/word/2006/wordml" xmlns:wps="http://schemas.microsoft.com/office/word/2010/wordprocessingShape" mc:Ignorable="w14 w15 w16se wp14">
   <w:sdt>
     <w:sdtPr>
-      <w:id w:val="1790004574"/>
+      <w:id w:val="632975654"/>
       <w:docPartObj>
         <w:docPartGallery w:val="Page Numbers (Bottom of Page)"/>
         <w:docPartUnique/>
@@ -2830,7 +3302,7 @@
           <w:rPr>
             <w:noProof/>
           </w:rPr>
-          <w:t>7</w:t>
+          <w:t>11</w:t>
         </w:r>
         <w:r>
           <w:fldChar w:fldCharType="end"/>
@@ -2874,9 +3346,9 @@
 <file path=word/numbering.xml><?xml version="1.0" encoding="utf-8"?>
 <w:numbering xmlns:wpc="http://schemas.microsoft.com/office/word/2010/wordprocessingCanvas" xmlns:cx="http://schemas.microsoft.com/office/drawing/2014/chartex" xmlns:mc="http://schemas.openxmlformats.org/markup-compatibility/2006" xmlns:o="urn:schemas-microsoft-com:office:office" xmlns:r="http://schemas.openxmlformats.org/officeDocument/2006/relationships" xmlns:m="http://schemas.openxmlformats.org/officeDocument/2006/math" xmlns:v="urn:schemas-microsoft-com:vml" xmlns:wp14="http://schemas.microsoft.com/office/word/2010/wordprocessingDrawing" xmlns:wp="http://schemas.openxmlformats.org/drawingml/2006/wordprocessingDrawing" xmlns:w10="urn:schemas-microsoft-com:office:word" xmlns:w="http://schemas.openxmlformats.org/wordprocessingml/2006/main" xmlns:w14="http://schemas.microsoft.com/office/word/2010/wordml" xmlns:w15="http://schemas.microsoft.com/office/word/2012/wordml" xmlns:w16se="http://schemas.microsoft.com/office/word/2015/wordml/symex" xmlns:wpg="http://schemas.microsoft.com/office/word/2010/wordprocessingGroup" xmlns:wpi="http://schemas.microsoft.com/office/word/2010/wordprocessingInk" xmlns:wne="http://schemas.microsoft.com/office/word/2006/wordml" xmlns:wps="http://schemas.microsoft.com/office/word/2010/wordprocessingShape" mc:Ignorable="w14 w15 w16se wp14">
   <w:abstractNum w:abstractNumId="0" w15:restartNumberingAfterBreak="0">
-    <w:nsid w:val="0C525A2A"/>
+    <w:nsid w:val="0B8776EA"/>
     <w:multiLevelType w:val="multilevel"/>
-    <w:tmpl w:val="886E6786"/>
+    <w:tmpl w:val="742E7166"/>
     <w:lvl w:ilvl="0">
       <w:start w:val="1"/>
       <w:numFmt w:val="none"/>
@@ -2969,9 +3441,9 @@
     </w:lvl>
   </w:abstractNum>
   <w:abstractNum w:abstractNumId="1" w15:restartNumberingAfterBreak="0">
-    <w:nsid w:val="58B673E0"/>
+    <w:nsid w:val="41AA53B4"/>
     <w:multiLevelType w:val="multilevel"/>
-    <w:tmpl w:val="5B60F3A8"/>
+    <w:tmpl w:val="D0C80234"/>
     <w:lvl w:ilvl="0">
       <w:start w:val="1"/>
       <w:numFmt w:val="bullet"/>
@@ -3082,9 +3554,9 @@
     </w:lvl>
   </w:abstractNum>
   <w:abstractNum w:abstractNumId="2" w15:restartNumberingAfterBreak="0">
-    <w:nsid w:val="71F92170"/>
+    <w:nsid w:val="5E801D5D"/>
     <w:multiLevelType w:val="multilevel"/>
-    <w:tmpl w:val="E824575A"/>
+    <w:tmpl w:val="618241D8"/>
     <w:lvl w:ilvl="0">
       <w:start w:val="1"/>
       <w:numFmt w:val="decimal"/>
@@ -3171,13 +3643,13 @@
     </w:lvl>
   </w:abstractNum>
   <w:num w:numId="1">
+    <w:abstractNumId w:val="0"/>
+  </w:num>
+  <w:num w:numId="2">
     <w:abstractNumId w:val="2"/>
   </w:num>
-  <w:num w:numId="2">
+  <w:num w:numId="3">
     <w:abstractNumId w:val="1"/>
-  </w:num>
-  <w:num w:numId="3">
-    <w:abstractNumId w:val="0"/>
   </w:num>
 </w:numbering>
 </file>
@@ -3622,6 +4094,29 @@
       <w:szCs w:val="26"/>
     </w:rPr>
   </w:style>
+  <w:style w:type="paragraph" w:styleId="3">
+    <w:name w:val="heading 3"/>
+    <w:basedOn w:val="a"/>
+    <w:next w:val="a"/>
+    <w:link w:val="30"/>
+    <w:uiPriority w:val="9"/>
+    <w:unhideWhenUsed/>
+    <w:qFormat/>
+    <w:rsid w:val="008F5F2D"/>
+    <w:pPr>
+      <w:keepNext/>
+      <w:keepLines/>
+      <w:spacing w:before="40" w:after="0"/>
+      <w:jc w:val="center"/>
+      <w:outlineLvl w:val="2"/>
+    </w:pPr>
+    <w:rPr>
+      <w:rFonts w:eastAsiaTheme="majorEastAsia" w:cstheme="majorBidi"/>
+      <w:b/>
+      <w:sz w:val="32"/>
+      <w:szCs w:val="24"/>
+    </w:rPr>
+  </w:style>
   <w:style w:type="character" w:default="1" w:styleId="a0">
     <w:name w:val="Default Paragraph Font"/>
     <w:uiPriority w:val="1"/>
@@ -3666,7 +4161,6 @@
   <w:style w:type="character" w:customStyle="1" w:styleId="10">
     <w:name w:val="Заголовок 1 Знак"/>
     <w:basedOn w:val="a0"/>
-    <w:link w:val="10"/>
     <w:uiPriority w:val="9"/>
     <w:qFormat/>
     <w:rsid w:val="009371F5"/>
@@ -3682,7 +4176,7 @@
     <w:basedOn w:val="a0"/>
     <w:uiPriority w:val="99"/>
     <w:unhideWhenUsed/>
-    <w:rsid w:val="00924AF7"/>
+    <w:rsid w:val="00811B3F"/>
     <w:rPr>
       <w:color w:val="0563C1" w:themeColor="hyperlink"/>
       <w:u w:val="single"/>
@@ -3691,7 +4185,6 @@
   <w:style w:type="character" w:customStyle="1" w:styleId="20">
     <w:name w:val="Заголовок 2 Знак"/>
     <w:basedOn w:val="a0"/>
-    <w:link w:val="20"/>
     <w:uiPriority w:val="9"/>
     <w:qFormat/>
     <w:rsid w:val="00E05151"/>
@@ -3755,6 +4248,76 @@
   <w:style w:type="character" w:customStyle="1" w:styleId="IndexLink">
     <w:name w:val="Index Link"/>
     <w:qFormat/>
+  </w:style>
+  <w:style w:type="character" w:customStyle="1" w:styleId="ListLabel6">
+    <w:name w:val="ListLabel 6"/>
+    <w:qFormat/>
+    <w:rPr>
+      <w:rFonts w:eastAsia="Calibri"/>
+    </w:rPr>
+  </w:style>
+  <w:style w:type="character" w:customStyle="1" w:styleId="ListLabel7">
+    <w:name w:val="ListLabel 7"/>
+    <w:qFormat/>
+    <w:rPr>
+      <w:rFonts w:cs="Times New Roman"/>
+    </w:rPr>
+  </w:style>
+  <w:style w:type="character" w:customStyle="1" w:styleId="ListLabel8">
+    <w:name w:val="ListLabel 8"/>
+    <w:qFormat/>
+    <w:rPr>
+      <w:rFonts w:cs="Courier New"/>
+    </w:rPr>
+  </w:style>
+  <w:style w:type="character" w:customStyle="1" w:styleId="ListLabel9">
+    <w:name w:val="ListLabel 9"/>
+    <w:qFormat/>
+    <w:rPr>
+      <w:rFonts w:cs="Wingdings"/>
+    </w:rPr>
+  </w:style>
+  <w:style w:type="character" w:customStyle="1" w:styleId="ListLabel10">
+    <w:name w:val="ListLabel 10"/>
+    <w:qFormat/>
+    <w:rPr>
+      <w:rFonts w:cs="Symbol"/>
+    </w:rPr>
+  </w:style>
+  <w:style w:type="character" w:customStyle="1" w:styleId="ListLabel11">
+    <w:name w:val="ListLabel 11"/>
+    <w:qFormat/>
+    <w:rPr>
+      <w:rFonts w:cs="Courier New"/>
+    </w:rPr>
+  </w:style>
+  <w:style w:type="character" w:customStyle="1" w:styleId="ListLabel12">
+    <w:name w:val="ListLabel 12"/>
+    <w:qFormat/>
+    <w:rPr>
+      <w:rFonts w:cs="Wingdings"/>
+    </w:rPr>
+  </w:style>
+  <w:style w:type="character" w:customStyle="1" w:styleId="ListLabel13">
+    <w:name w:val="ListLabel 13"/>
+    <w:qFormat/>
+    <w:rPr>
+      <w:rFonts w:cs="Symbol"/>
+    </w:rPr>
+  </w:style>
+  <w:style w:type="character" w:customStyle="1" w:styleId="ListLabel14">
+    <w:name w:val="ListLabel 14"/>
+    <w:qFormat/>
+    <w:rPr>
+      <w:rFonts w:cs="Courier New"/>
+    </w:rPr>
+  </w:style>
+  <w:style w:type="character" w:customStyle="1" w:styleId="ListLabel15">
+    <w:name w:val="ListLabel 15"/>
+    <w:qFormat/>
+    <w:rPr>
+      <w:rFonts w:cs="Wingdings"/>
+    </w:rPr>
   </w:style>
   <w:style w:type="paragraph" w:customStyle="1" w:styleId="Heading">
     <w:name w:val="Heading"/>
@@ -3908,15 +4471,85 @@
       <w:ind w:left="280"/>
     </w:pPr>
   </w:style>
+  <w:style w:type="paragraph" w:customStyle="1" w:styleId="Figure">
+    <w:name w:val="Figure"/>
+    <w:basedOn w:val="a8"/>
+    <w:qFormat/>
+  </w:style>
   <w:style w:type="character" w:styleId="ae">
     <w:name w:val="Hyperlink"/>
     <w:basedOn w:val="a0"/>
     <w:uiPriority w:val="99"/>
     <w:unhideWhenUsed/>
-    <w:rsid w:val="00811B3F"/>
+    <w:rsid w:val="00923DDD"/>
     <w:rPr>
       <w:color w:val="0563C1" w:themeColor="hyperlink"/>
       <w:u w:val="single"/>
+    </w:rPr>
+  </w:style>
+  <w:style w:type="character" w:customStyle="1" w:styleId="30">
+    <w:name w:val="Заголовок 3 Знак"/>
+    <w:basedOn w:val="a0"/>
+    <w:link w:val="3"/>
+    <w:uiPriority w:val="9"/>
+    <w:rsid w:val="008F5F2D"/>
+    <w:rPr>
+      <w:rFonts w:ascii="Times New Roman" w:eastAsiaTheme="majorEastAsia" w:hAnsi="Times New Roman" w:cstheme="majorBidi"/>
+      <w:b/>
+      <w:sz w:val="32"/>
+      <w:szCs w:val="24"/>
+    </w:rPr>
+  </w:style>
+  <w:style w:type="paragraph" w:styleId="31">
+    <w:name w:val="toc 3"/>
+    <w:basedOn w:val="a"/>
+    <w:next w:val="a"/>
+    <w:autoRedefine/>
+    <w:uiPriority w:val="39"/>
+    <w:unhideWhenUsed/>
+    <w:rsid w:val="00C41588"/>
+    <w:pPr>
+      <w:spacing w:after="100"/>
+      <w:ind w:left="560"/>
+    </w:pPr>
+  </w:style>
+  <w:style w:type="paragraph" w:styleId="af">
+    <w:name w:val="footnote text"/>
+    <w:basedOn w:val="a"/>
+    <w:link w:val="af0"/>
+    <w:uiPriority w:val="99"/>
+    <w:semiHidden/>
+    <w:unhideWhenUsed/>
+    <w:rsid w:val="00C86586"/>
+    <w:pPr>
+      <w:spacing w:after="0" w:line="240" w:lineRule="auto"/>
+    </w:pPr>
+    <w:rPr>
+      <w:sz w:val="20"/>
+      <w:szCs w:val="20"/>
+    </w:rPr>
+  </w:style>
+  <w:style w:type="character" w:customStyle="1" w:styleId="af0">
+    <w:name w:val="Текст сноски Знак"/>
+    <w:basedOn w:val="a0"/>
+    <w:link w:val="af"/>
+    <w:uiPriority w:val="99"/>
+    <w:semiHidden/>
+    <w:rsid w:val="00C86586"/>
+    <w:rPr>
+      <w:rFonts w:ascii="Times New Roman" w:hAnsi="Times New Roman"/>
+      <w:szCs w:val="20"/>
+    </w:rPr>
+  </w:style>
+  <w:style w:type="character" w:styleId="af1">
+    <w:name w:val="footnote reference"/>
+    <w:basedOn w:val="a0"/>
+    <w:uiPriority w:val="99"/>
+    <w:semiHidden/>
+    <w:unhideWhenUsed/>
+    <w:rsid w:val="00C86586"/>
+    <w:rPr>
+      <w:vertAlign w:val="superscript"/>
     </w:rPr>
   </w:style>
 </w:styles>
@@ -4188,7 +4821,7 @@
 </file>
 
 <file path=customXml/itemProps1.xml><?xml version="1.0" encoding="utf-8"?>
-<ds:datastoreItem xmlns:ds="http://schemas.openxmlformats.org/officeDocument/2006/customXml" ds:itemID="{98CF96A4-1892-4F41-B095-B172B3EB2658}">
+<ds:datastoreItem xmlns:ds="http://schemas.openxmlformats.org/officeDocument/2006/customXml" ds:itemID="{FBF30172-4CAC-4E91-82CA-C2FB0061183C}">
   <ds:schemaRefs>
     <ds:schemaRef ds:uri="http://schemas.openxmlformats.org/officeDocument/2006/bibliography"/>
   </ds:schemaRefs>

</xml_diff>

<commit_message>
modified:   demo/PPVoting.docx modified:   src/voter/scheme/Easy-EDA-project.json modified:   src/voter/scheme/voter-scheme.svg
</commit_message>
<xml_diff>
--- a/demo/PPVoting.docx
+++ b/demo/PPVoting.docx
@@ -105,7 +105,7 @@
           <w:lang w:eastAsia="ru-RU"/>
         </w:rPr>
         <w:drawing>
-          <wp:anchor distT="0" distB="0" distL="114300" distR="114300" simplePos="0" relativeHeight="251661312" behindDoc="0" locked="0" layoutInCell="1" allowOverlap="1" wp14:anchorId="068CB4F1" wp14:editId="5F062644">
+          <wp:anchor distT="0" distB="0" distL="114300" distR="114300" simplePos="0" relativeHeight="251659264" behindDoc="0" locked="0" layoutInCell="1" allowOverlap="1" wp14:anchorId="068CB4F1" wp14:editId="5F062644">
             <wp:simplePos x="0" y="0"/>
             <wp:positionH relativeFrom="column">
               <wp:posOffset>-555559</wp:posOffset>
@@ -1272,21 +1272,7 @@
         <w:rPr>
           <w:lang w:val="uk-UA"/>
         </w:rPr>
-        <w:t xml:space="preserve">У сучасному світі є багато технологій </w:t>
-      </w:r>
-      <w:proofErr w:type="spellStart"/>
-      <w:r>
-        <w:rPr>
-          <w:lang w:val="uk-UA"/>
-        </w:rPr>
-        <w:t>презентування</w:t>
-      </w:r>
-      <w:proofErr w:type="spellEnd"/>
-      <w:r>
-        <w:rPr>
-          <w:lang w:val="uk-UA"/>
-        </w:rPr>
-        <w:t xml:space="preserve"> інформації. Зараз вже не є проблемою побачити на власні очі космічні станції, вимираючих рідкісних тварин та навіть ландшафти інших планет, на яких ми</w:t>
+        <w:t>У сучасному світі є багато технологій презентування інформації. Зараз вже не є проблемою побачити на власні очі космічні станції, вимираючих рідкісних тварин та навіть ландшафти інших планет, на яких ми</w:t>
       </w:r>
       <w:r>
         <w:rPr>
@@ -1312,21 +1298,7 @@
         <w:rPr>
           <w:lang w:val="uk-UA"/>
         </w:rPr>
-        <w:t xml:space="preserve">Але для якісного навчання недостатньо одного </w:t>
-      </w:r>
-      <w:proofErr w:type="spellStart"/>
-      <w:r>
-        <w:rPr>
-          <w:lang w:val="uk-UA"/>
-        </w:rPr>
-        <w:t>презентування</w:t>
-      </w:r>
-      <w:proofErr w:type="spellEnd"/>
-      <w:r>
-        <w:rPr>
-          <w:lang w:val="uk-UA"/>
-        </w:rPr>
-        <w:t>. Потрібний ще і зворотній зв’язок, коли доповідач ставить запитання за щойно розказаним матеріалом. З таким підходом доповідач адаптує свою розповідь під конкретну аудиторію та навіть окремих слухачів, а аудиторія краще запам’ятовує та розуміє матеріал.</w:t>
+        <w:t>Але для якісного навчання недостатньо одного презентування. Потрібний ще і зворотній зв’язок, коли доповідач ставить запитання за щойно розказаним матеріалом. З таким підходом доповідач адаптує свою розповідь під конкретну аудиторію та навіть окремих слухачів, а аудиторія краще запам’ятовує та розуміє матеріал.</w:t>
       </w:r>
     </w:p>
     <w:p>
@@ -1459,21 +1431,7 @@
           <w:lang w:val="uk-UA"/>
         </w:rPr>
         <w:tab/>
-        <w:t xml:space="preserve">Далеко не кожен сучасний комп’ютер чи ноутбук має модуль бездротового зв’язку, тому для комп’ютера доповідача потрібно створити ще пристрій-приймач (далі – «сервер») та програмне забезпечення, що </w:t>
-      </w:r>
-      <w:proofErr w:type="spellStart"/>
-      <w:r>
-        <w:rPr>
-          <w:lang w:val="uk-UA"/>
-        </w:rPr>
-        <w:t>опрацювуватиме</w:t>
-      </w:r>
-      <w:proofErr w:type="spellEnd"/>
-      <w:r>
-        <w:rPr>
-          <w:lang w:val="uk-UA"/>
-        </w:rPr>
-        <w:t xml:space="preserve"> прийняті дані та виводитиме діаграму.</w:t>
+        <w:t>Далеко не кожен сучасний комп’ютер чи ноутбук має модуль бездротового зв’язку, тому для комп’ютера доповідача потрібно створити ще пристрій-приймач (далі – «сервер») та програмне забезпечення, що опрацювуватиме прийняті дані та виводитиме діаграму.</w:t>
       </w:r>
     </w:p>
     <w:p>
@@ -1606,21 +1564,7 @@
         <w:rPr>
           <w:lang w:val="uk-UA"/>
         </w:rPr>
-        <w:t xml:space="preserve"> можна буде </w:t>
-      </w:r>
-      <w:proofErr w:type="spellStart"/>
-      <w:r>
-        <w:rPr>
-          <w:lang w:val="uk-UA"/>
-        </w:rPr>
-        <w:t>відлагоджувати</w:t>
-      </w:r>
-      <w:proofErr w:type="spellEnd"/>
-      <w:r>
-        <w:rPr>
-          <w:lang w:val="uk-UA"/>
-        </w:rPr>
-        <w:t xml:space="preserve"> за допомогою звичайного смартфона, адже багато сучасних телефонів сумісні з ним.</w:t>
+        <w:t xml:space="preserve"> можна буде відлагоджувати за допомогою звичайного смартфона, адже багато сучасних телефонів сумісні з ним.</w:t>
       </w:r>
     </w:p>
     <w:p>
@@ -1636,28 +1580,24 @@
         <w:tab/>
         <w:t xml:space="preserve">Отже кожен пульт має складатися із блоку керування та </w:t>
       </w:r>
-      <w:proofErr w:type="spellStart"/>
       <w:r>
         <w:rPr>
           <w:lang w:val="en-US"/>
         </w:rPr>
         <w:t>WiFi</w:t>
       </w:r>
-      <w:proofErr w:type="spellEnd"/>
       <w:r>
         <w:rPr>
           <w:lang w:val="uk-UA"/>
         </w:rPr>
         <w:t xml:space="preserve">-модуля. Блок керування слідкуватиме за натисканням кнопок і транслюватиме номер натиснутої кнопки серверу через </w:t>
       </w:r>
-      <w:proofErr w:type="spellStart"/>
       <w:r>
         <w:rPr>
           <w:lang w:val="en-US"/>
         </w:rPr>
         <w:t>WiFi</w:t>
       </w:r>
-      <w:proofErr w:type="spellEnd"/>
       <w:r>
         <w:rPr>
           <w:lang w:val="uk-UA"/>
@@ -1676,21 +1616,7 @@
           <w:lang w:val="uk-UA"/>
         </w:rPr>
         <w:tab/>
-        <w:t xml:space="preserve">Такий алгоритм виходить занадто складний для виконання простою електричною схемою, тому блоком керування має виступити мікроконтролер – </w:t>
-      </w:r>
-      <w:proofErr w:type="spellStart"/>
-      <w:r>
-        <w:rPr>
-          <w:lang w:val="uk-UA"/>
-        </w:rPr>
-        <w:t>програмуєма</w:t>
-      </w:r>
-      <w:proofErr w:type="spellEnd"/>
-      <w:r>
-        <w:rPr>
-          <w:lang w:val="uk-UA"/>
-        </w:rPr>
-        <w:t xml:space="preserve"> мікросхема, що є повноцінним комп’ютером.</w:t>
+        <w:t>Такий алгоритм виходить занадто складний для виконання простою електричною схемою, тому блоком керування має виступити мікроконтролер – програмуєма мікросхема, що є повноцінним комп’ютером.</w:t>
       </w:r>
     </w:p>
     <w:p>
@@ -1708,7 +1634,7 @@
         <mc:AlternateContent>
           <mc:Choice Requires="wpg">
             <w:drawing>
-              <wp:anchor distT="0" distB="0" distL="114300" distR="114300" simplePos="0" relativeHeight="251660288" behindDoc="0" locked="0" layoutInCell="1" allowOverlap="1" wp14:anchorId="17A79A85" wp14:editId="13DFACD2">
+              <wp:anchor distT="0" distB="0" distL="114300" distR="114300" simplePos="0" relativeHeight="251658240" behindDoc="0" locked="0" layoutInCell="1" allowOverlap="1" wp14:anchorId="17A79A85" wp14:editId="13DFACD2">
                 <wp:simplePos x="0" y="0"/>
                 <wp:positionH relativeFrom="column">
                   <wp:posOffset>3996690</wp:posOffset>
@@ -1809,9 +1735,6 @@
                                 <w:t>1</w:t>
                               </w:r>
                               <w:r>
-                                <w:rPr>
-                                  <w:noProof/>
-                                </w:rPr>
                                 <w:fldChar w:fldCharType="end"/>
                               </w:r>
                               <w:r>
@@ -1856,7 +1779,7 @@
           </mc:Choice>
           <mc:Fallback>
             <w:pict>
-              <v:group w14:anchorId="17A79A85" id="Группа 4" o:spid="_x0000_s1026" style="position:absolute;margin-left:314.7pt;margin-top:5.55pt;width:157.15pt;height:240.55pt;z-index:251660288" coordsize="19958,30549" o:gfxdata="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">
+              <v:group w14:anchorId="17A79A85" id="Группа 4" o:spid="_x0000_s1026" style="position:absolute;margin-left:314.7pt;margin-top:5.55pt;width:157.15pt;height:240.55pt;z-index:251658240" coordsize="19958,30549" o:gfxdata="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